<commit_message>
Learning about how HTTP verbs works in API
</commit_message>
<xml_diff>
--- a/03 - REST com ASP.NET Core WebAPI/Anotações API Rest.docx
+++ b/03 - REST com ASP.NET Core WebAPI/Anotações API Rest.docx
@@ -302,16 +302,29 @@
           <w:szCs w:val="24"/>
         </w:rPr>
       </w:pPr>
-      <w:r>
-        <w:rPr>
-          <w:rFonts w:ascii="Arial" w:hAnsi="Arial" w:cs="Arial"/>
-          <w:b/>
-          <w:bCs/>
-          <w:color w:val="FF0000"/>
-          <w:sz w:val="24"/>
-          <w:szCs w:val="24"/>
-        </w:rPr>
-        <w:t xml:space="preserve">Request </w:t>
+      <w:proofErr w:type="spellStart"/>
+      <w:r>
+        <w:rPr>
+          <w:rFonts w:ascii="Arial" w:hAnsi="Arial" w:cs="Arial"/>
+          <w:b/>
+          <w:bCs/>
+          <w:color w:val="FF0000"/>
+          <w:sz w:val="24"/>
+          <w:szCs w:val="24"/>
+        </w:rPr>
+        <w:t>Request</w:t>
+      </w:r>
+      <w:proofErr w:type="spellEnd"/>
+      <w:r>
+        <w:rPr>
+          <w:rFonts w:ascii="Arial" w:hAnsi="Arial" w:cs="Arial"/>
+          <w:b/>
+          <w:bCs/>
+          <w:color w:val="FF0000"/>
+          <w:sz w:val="24"/>
+          <w:szCs w:val="24"/>
+        </w:rPr>
+        <w:t xml:space="preserve"> </w:t>
       </w:r>
       <w:proofErr w:type="spellStart"/>
       <w:r>
@@ -945,7 +958,6 @@
           <w:sz w:val="24"/>
           <w:szCs w:val="24"/>
           <w:shd w:val="clear" w:color="auto" w:fill="FFFFFF"/>
-          <w:lang w:val="en-US"/>
         </w:rPr>
       </w:pPr>
       <w:r>
@@ -957,9 +969,34 @@
           <w:sz w:val="24"/>
           <w:szCs w:val="24"/>
           <w:shd w:val="clear" w:color="auto" w:fill="FFFFFF"/>
-          <w:lang w:val="en-US"/>
-        </w:rPr>
-        <w:t>REST vs SOAP</w:t>
+        </w:rPr>
+        <w:t xml:space="preserve">REST </w:t>
+      </w:r>
+      <w:proofErr w:type="spellStart"/>
+      <w:r>
+        <w:rPr>
+          <w:rFonts w:ascii="Arial" w:hAnsi="Arial" w:cs="Arial"/>
+          <w:b/>
+          <w:bCs/>
+          <w:color w:val="FF0000"/>
+          <w:sz w:val="24"/>
+          <w:szCs w:val="24"/>
+          <w:shd w:val="clear" w:color="auto" w:fill="FFFFFF"/>
+        </w:rPr>
+        <w:t>vs</w:t>
+      </w:r>
+      <w:proofErr w:type="spellEnd"/>
+      <w:r>
+        <w:rPr>
+          <w:rFonts w:ascii="Arial" w:hAnsi="Arial" w:cs="Arial"/>
+          <w:b/>
+          <w:bCs/>
+          <w:color w:val="FF0000"/>
+          <w:sz w:val="24"/>
+          <w:szCs w:val="24"/>
+          <w:shd w:val="clear" w:color="auto" w:fill="FFFFFF"/>
+        </w:rPr>
+        <w:t xml:space="preserve"> SOAP</w:t>
       </w:r>
     </w:p>
     <w:p>
@@ -971,7 +1008,6 @@
           <w:sz w:val="24"/>
           <w:szCs w:val="24"/>
           <w:shd w:val="clear" w:color="auto" w:fill="FFFFFF"/>
-          <w:lang w:val="en-US"/>
         </w:rPr>
       </w:pPr>
     </w:p>
@@ -1538,15 +1574,6 @@
     </w:p>
     <w:p>
       <w:pPr>
-        <w:rPr>
-          <w:rFonts w:ascii="Arial" w:hAnsi="Arial" w:cs="Arial"/>
-          <w:sz w:val="24"/>
-          <w:szCs w:val="24"/>
-        </w:rPr>
-      </w:pPr>
-    </w:p>
-    <w:p>
-      <w:pPr>
         <w:jc w:val="center"/>
         <w:rPr>
           <w:rFonts w:ascii="Arial" w:hAnsi="Arial" w:cs="Arial"/>
@@ -1564,6 +1591,7 @@
           <w:sz w:val="24"/>
           <w:szCs w:val="24"/>
         </w:rPr>
+        <w:lastRenderedPageBreak/>
         <w:t>CRIANDO UMA API REST</w:t>
       </w:r>
     </w:p>
@@ -1805,6 +1833,558 @@
           <w:szCs w:val="24"/>
         </w:rPr>
         <w:t xml:space="preserve"> mostra todos os arquivos contidos naquele local.</w:t>
+      </w:r>
+    </w:p>
+    <w:p>
+      <w:pPr>
+        <w:jc w:val="center"/>
+        <w:rPr>
+          <w:rFonts w:ascii="Arial" w:hAnsi="Arial" w:cs="Arial"/>
+          <w:sz w:val="24"/>
+          <w:szCs w:val="24"/>
+        </w:rPr>
+      </w:pPr>
+    </w:p>
+    <w:p>
+      <w:pPr>
+        <w:rPr>
+          <w:rFonts w:ascii="Arial" w:hAnsi="Arial" w:cs="Arial"/>
+          <w:sz w:val="24"/>
+          <w:szCs w:val="24"/>
+        </w:rPr>
+      </w:pPr>
+    </w:p>
+    <w:p>
+      <w:pPr>
+        <w:jc w:val="center"/>
+        <w:rPr>
+          <w:rFonts w:ascii="Arial" w:hAnsi="Arial" w:cs="Arial"/>
+          <w:b/>
+          <w:bCs/>
+          <w:sz w:val="24"/>
+          <w:szCs w:val="24"/>
+        </w:rPr>
+      </w:pPr>
+      <w:r>
+        <w:rPr>
+          <w:rFonts w:ascii="Arial" w:hAnsi="Arial" w:cs="Arial"/>
+          <w:b/>
+          <w:bCs/>
+          <w:sz w:val="24"/>
+          <w:szCs w:val="24"/>
+        </w:rPr>
+        <w:t>CURIOSIDADES:</w:t>
+      </w:r>
+    </w:p>
+    <w:p>
+      <w:pPr>
+        <w:jc w:val="center"/>
+        <w:rPr>
+          <w:rFonts w:ascii="Arial" w:hAnsi="Arial" w:cs="Arial"/>
+          <w:b/>
+          <w:bCs/>
+          <w:sz w:val="24"/>
+          <w:szCs w:val="24"/>
+        </w:rPr>
+      </w:pPr>
+    </w:p>
+    <w:p>
+      <w:pPr>
+        <w:pStyle w:val="PargrafodaLista"/>
+        <w:numPr>
+          <w:ilvl w:val="0"/>
+          <w:numId w:val="2"/>
+        </w:numPr>
+        <w:rPr>
+          <w:rFonts w:ascii="Arial" w:hAnsi="Arial" w:cs="Arial"/>
+          <w:sz w:val="24"/>
+          <w:szCs w:val="24"/>
+        </w:rPr>
+      </w:pPr>
+      <w:r>
+        <w:rPr>
+          <w:rFonts w:ascii="Arial" w:hAnsi="Arial" w:cs="Arial"/>
+          <w:sz w:val="24"/>
+          <w:szCs w:val="24"/>
+        </w:rPr>
+        <w:t xml:space="preserve">Ao trabalhar com as APIs, elas também têm suas convenções, assim como o MVC. Com as APIs, a </w:t>
+      </w:r>
+      <w:r>
+        <w:rPr>
+          <w:rFonts w:ascii="Arial" w:hAnsi="Arial" w:cs="Arial"/>
+          <w:b/>
+          <w:bCs/>
+          <w:sz w:val="24"/>
+          <w:szCs w:val="24"/>
+        </w:rPr>
+        <w:t>Controller</w:t>
+      </w:r>
+      <w:r>
+        <w:rPr>
+          <w:rFonts w:ascii="Arial" w:hAnsi="Arial" w:cs="Arial"/>
+          <w:sz w:val="24"/>
+          <w:szCs w:val="24"/>
+        </w:rPr>
+        <w:t xml:space="preserve"> recebe uma annotation </w:t>
+      </w:r>
+      <w:r>
+        <w:rPr>
+          <w:rFonts w:ascii="Arial" w:hAnsi="Arial" w:cs="Arial"/>
+          <w:b/>
+          <w:bCs/>
+          <w:sz w:val="24"/>
+          <w:szCs w:val="24"/>
+        </w:rPr>
+        <w:t>[ApiController</w:t>
+      </w:r>
+      <w:r>
+        <w:rPr>
+          <w:rFonts w:ascii="Arial" w:hAnsi="Arial" w:cs="Arial"/>
+          <w:sz w:val="24"/>
+          <w:szCs w:val="24"/>
+        </w:rPr>
+        <w:t>].</w:t>
+      </w:r>
+    </w:p>
+    <w:p>
+      <w:pPr>
+        <w:rPr>
+          <w:rFonts w:ascii="Arial" w:hAnsi="Arial" w:cs="Arial"/>
+          <w:sz w:val="24"/>
+          <w:szCs w:val="24"/>
+        </w:rPr>
+      </w:pPr>
+    </w:p>
+    <w:p>
+      <w:pPr>
+        <w:pStyle w:val="PargrafodaLista"/>
+        <w:numPr>
+          <w:ilvl w:val="0"/>
+          <w:numId w:val="2"/>
+        </w:numPr>
+        <w:rPr>
+          <w:rFonts w:ascii="Arial" w:hAnsi="Arial" w:cs="Arial"/>
+          <w:sz w:val="24"/>
+          <w:szCs w:val="24"/>
+        </w:rPr>
+      </w:pPr>
+      <w:r>
+        <w:rPr>
+          <w:rFonts w:ascii="Arial" w:hAnsi="Arial" w:cs="Arial"/>
+          <w:sz w:val="24"/>
+          <w:szCs w:val="24"/>
+        </w:rPr>
+        <w:t xml:space="preserve">Os métodos recebem os nomes dos verbos, já </w:t>
+      </w:r>
+      <w:r>
+        <w:rPr>
+          <w:rFonts w:ascii="Arial" w:hAnsi="Arial" w:cs="Arial"/>
+          <w:sz w:val="24"/>
+          <w:szCs w:val="24"/>
+        </w:rPr>
+        <w:t xml:space="preserve">indicando a sua finalidade. Exemplo (public </w:t>
+      </w:r>
+      <w:proofErr w:type="spellStart"/>
+      <w:r>
+        <w:rPr>
+          <w:rFonts w:ascii="Arial" w:hAnsi="Arial" w:cs="Arial"/>
+          <w:sz w:val="24"/>
+          <w:szCs w:val="24"/>
+        </w:rPr>
+        <w:t>void</w:t>
+      </w:r>
+      <w:proofErr w:type="spellEnd"/>
+      <w:r>
+        <w:rPr>
+          <w:rFonts w:ascii="Arial" w:hAnsi="Arial" w:cs="Arial"/>
+          <w:sz w:val="24"/>
+          <w:szCs w:val="24"/>
+        </w:rPr>
+        <w:t xml:space="preserve"> Post, </w:t>
+      </w:r>
+      <w:proofErr w:type="spellStart"/>
+      <w:r>
+        <w:rPr>
+          <w:rFonts w:ascii="Arial" w:hAnsi="Arial" w:cs="Arial"/>
+          <w:sz w:val="24"/>
+          <w:szCs w:val="24"/>
+        </w:rPr>
+        <w:t>Get,Put</w:t>
+      </w:r>
+      <w:proofErr w:type="spellEnd"/>
+      <w:r>
+        <w:rPr>
+          <w:rFonts w:ascii="Arial" w:hAnsi="Arial" w:cs="Arial"/>
+          <w:sz w:val="24"/>
+          <w:szCs w:val="24"/>
+        </w:rPr>
+        <w:t>, Delete).</w:t>
+      </w:r>
+    </w:p>
+    <w:p>
+      <w:pPr>
+        <w:pStyle w:val="PargrafodaLista"/>
+        <w:rPr>
+          <w:rFonts w:ascii="Arial" w:hAnsi="Arial" w:cs="Arial"/>
+          <w:sz w:val="24"/>
+          <w:szCs w:val="24"/>
+        </w:rPr>
+      </w:pPr>
+    </w:p>
+    <w:p>
+      <w:pPr>
+        <w:pStyle w:val="PargrafodaLista"/>
+        <w:rPr>
+          <w:rFonts w:ascii="Arial" w:hAnsi="Arial" w:cs="Arial"/>
+          <w:sz w:val="24"/>
+          <w:szCs w:val="24"/>
+        </w:rPr>
+      </w:pPr>
+    </w:p>
+    <w:p>
+      <w:pPr>
+        <w:rPr>
+          <w:rFonts w:ascii="Arial" w:hAnsi="Arial" w:cs="Arial"/>
+          <w:sz w:val="24"/>
+          <w:szCs w:val="24"/>
+        </w:rPr>
+      </w:pPr>
+    </w:p>
+    <w:p>
+      <w:pPr>
+        <w:rPr>
+          <w:rFonts w:ascii="Arial" w:hAnsi="Arial" w:cs="Arial"/>
+          <w:sz w:val="24"/>
+          <w:szCs w:val="24"/>
+        </w:rPr>
+      </w:pPr>
+    </w:p>
+    <w:p>
+      <w:pPr>
+        <w:rPr>
+          <w:rFonts w:ascii="Arial" w:hAnsi="Arial" w:cs="Arial"/>
+          <w:sz w:val="24"/>
+          <w:szCs w:val="24"/>
+        </w:rPr>
+      </w:pPr>
+    </w:p>
+    <w:p>
+      <w:pPr>
+        <w:rPr>
+          <w:rFonts w:ascii="Arial" w:hAnsi="Arial" w:cs="Arial"/>
+          <w:sz w:val="24"/>
+          <w:szCs w:val="24"/>
+        </w:rPr>
+      </w:pPr>
+    </w:p>
+    <w:p>
+      <w:pPr>
+        <w:rPr>
+          <w:rFonts w:ascii="Arial" w:hAnsi="Arial" w:cs="Arial"/>
+          <w:sz w:val="24"/>
+          <w:szCs w:val="24"/>
+        </w:rPr>
+      </w:pPr>
+    </w:p>
+    <w:p>
+      <w:pPr>
+        <w:rPr>
+          <w:rFonts w:ascii="Arial" w:hAnsi="Arial" w:cs="Arial"/>
+          <w:sz w:val="24"/>
+          <w:szCs w:val="24"/>
+        </w:rPr>
+      </w:pPr>
+    </w:p>
+    <w:p>
+      <w:pPr>
+        <w:rPr>
+          <w:rFonts w:ascii="Arial" w:hAnsi="Arial" w:cs="Arial"/>
+          <w:sz w:val="24"/>
+          <w:szCs w:val="24"/>
+        </w:rPr>
+      </w:pPr>
+    </w:p>
+    <w:p>
+      <w:pPr>
+        <w:rPr>
+          <w:rFonts w:ascii="Arial" w:hAnsi="Arial" w:cs="Arial"/>
+          <w:sz w:val="24"/>
+          <w:szCs w:val="24"/>
+        </w:rPr>
+      </w:pPr>
+    </w:p>
+    <w:p>
+      <w:pPr>
+        <w:rPr>
+          <w:rFonts w:ascii="Arial" w:hAnsi="Arial" w:cs="Arial"/>
+          <w:sz w:val="24"/>
+          <w:szCs w:val="24"/>
+        </w:rPr>
+      </w:pPr>
+    </w:p>
+    <w:p>
+      <w:pPr>
+        <w:rPr>
+          <w:rFonts w:ascii="Arial" w:hAnsi="Arial" w:cs="Arial"/>
+          <w:sz w:val="24"/>
+          <w:szCs w:val="24"/>
+        </w:rPr>
+      </w:pPr>
+    </w:p>
+    <w:p>
+      <w:pPr>
+        <w:rPr>
+          <w:rFonts w:ascii="Arial" w:hAnsi="Arial" w:cs="Arial"/>
+          <w:sz w:val="24"/>
+          <w:szCs w:val="24"/>
+        </w:rPr>
+      </w:pPr>
+    </w:p>
+    <w:p>
+      <w:pPr>
+        <w:jc w:val="center"/>
+        <w:rPr>
+          <w:rFonts w:ascii="Arial" w:hAnsi="Arial" w:cs="Arial"/>
+          <w:b/>
+          <w:bCs/>
+          <w:sz w:val="24"/>
+          <w:szCs w:val="24"/>
+        </w:rPr>
+      </w:pPr>
+      <w:r>
+        <w:rPr>
+          <w:rFonts w:ascii="Arial" w:hAnsi="Arial" w:cs="Arial"/>
+          <w:b/>
+          <w:bCs/>
+          <w:sz w:val="24"/>
+          <w:szCs w:val="24"/>
+        </w:rPr>
+        <w:t>CONTROLLER</w:t>
+      </w:r>
+    </w:p>
+    <w:p>
+      <w:pPr>
+        <w:jc w:val="center"/>
+        <w:rPr>
+          <w:rFonts w:ascii="Arial" w:hAnsi="Arial" w:cs="Arial"/>
+          <w:sz w:val="24"/>
+          <w:szCs w:val="24"/>
+        </w:rPr>
+      </w:pPr>
+    </w:p>
+    <w:p>
+      <w:pPr>
+        <w:rPr>
+          <w:rFonts w:ascii="Arial" w:hAnsi="Arial" w:cs="Arial"/>
+          <w:sz w:val="24"/>
+          <w:szCs w:val="24"/>
+        </w:rPr>
+      </w:pPr>
+      <w:r>
+        <w:rPr>
+          <w:rFonts w:ascii="Arial" w:hAnsi="Arial" w:cs="Arial"/>
+          <w:sz w:val="24"/>
+          <w:szCs w:val="24"/>
+        </w:rPr>
+        <w:t xml:space="preserve">A controller no desenvolvimento de APIs elas são de extrema importância, pois são com elas que temos uma base de nossa API. </w:t>
+      </w:r>
+    </w:p>
+    <w:p>
+      <w:pPr>
+        <w:rPr>
+          <w:rFonts w:ascii="Arial" w:hAnsi="Arial" w:cs="Arial"/>
+          <w:sz w:val="24"/>
+          <w:szCs w:val="24"/>
+        </w:rPr>
+      </w:pPr>
+      <w:r>
+        <w:rPr>
+          <w:rFonts w:ascii="Arial" w:hAnsi="Arial" w:cs="Arial"/>
+          <w:sz w:val="24"/>
+          <w:szCs w:val="24"/>
+        </w:rPr>
+        <w:t xml:space="preserve">A nossa </w:t>
+      </w:r>
+      <w:r>
+        <w:rPr>
+          <w:rFonts w:ascii="Arial" w:hAnsi="Arial" w:cs="Arial"/>
+          <w:b/>
+          <w:bCs/>
+          <w:sz w:val="24"/>
+          <w:szCs w:val="24"/>
+        </w:rPr>
+        <w:t>controller</w:t>
+      </w:r>
+      <w:r>
+        <w:rPr>
+          <w:rFonts w:ascii="Arial" w:hAnsi="Arial" w:cs="Arial"/>
+          <w:sz w:val="24"/>
+          <w:szCs w:val="24"/>
+        </w:rPr>
+        <w:t xml:space="preserve"> herda de </w:t>
+      </w:r>
+      <w:proofErr w:type="spellStart"/>
+      <w:r>
+        <w:rPr>
+          <w:rFonts w:ascii="Arial" w:hAnsi="Arial" w:cs="Arial"/>
+          <w:b/>
+          <w:bCs/>
+          <w:sz w:val="24"/>
+          <w:szCs w:val="24"/>
+        </w:rPr>
+        <w:t>ControllerBase</w:t>
+      </w:r>
+      <w:proofErr w:type="spellEnd"/>
+      <w:r>
+        <w:rPr>
+          <w:rFonts w:ascii="Arial" w:hAnsi="Arial" w:cs="Arial"/>
+          <w:sz w:val="24"/>
+          <w:szCs w:val="24"/>
+        </w:rPr>
+        <w:t xml:space="preserve">, parecida com uma controller padrão, porém, um pouco mais simples. Com isso, ela é complementada com a annotation </w:t>
+      </w:r>
+      <w:r>
+        <w:rPr>
+          <w:rFonts w:ascii="Arial" w:hAnsi="Arial" w:cs="Arial"/>
+          <w:b/>
+          <w:bCs/>
+          <w:sz w:val="24"/>
+          <w:szCs w:val="24"/>
+        </w:rPr>
+        <w:t>[ApiController].</w:t>
+      </w:r>
+      <w:r>
+        <w:rPr>
+          <w:rFonts w:ascii="Arial" w:hAnsi="Arial" w:cs="Arial"/>
+          <w:sz w:val="24"/>
+          <w:szCs w:val="24"/>
+        </w:rPr>
+        <w:t xml:space="preserve"> </w:t>
+      </w:r>
+    </w:p>
+    <w:p>
+      <w:pPr>
+        <w:rPr>
+          <w:rFonts w:ascii="Arial" w:hAnsi="Arial" w:cs="Arial"/>
+          <w:sz w:val="24"/>
+          <w:szCs w:val="24"/>
+        </w:rPr>
+      </w:pPr>
+    </w:p>
+    <w:p>
+      <w:pPr>
+        <w:jc w:val="center"/>
+        <w:rPr>
+          <w:rFonts w:ascii="Arial" w:hAnsi="Arial" w:cs="Arial"/>
+          <w:b/>
+          <w:bCs/>
+          <w:sz w:val="24"/>
+          <w:szCs w:val="24"/>
+        </w:rPr>
+      </w:pPr>
+      <w:r>
+        <w:rPr>
+          <w:rFonts w:ascii="Arial" w:hAnsi="Arial" w:cs="Arial"/>
+          <w:b/>
+          <w:bCs/>
+          <w:sz w:val="24"/>
+          <w:szCs w:val="24"/>
+        </w:rPr>
+        <w:t>ROTAS</w:t>
+      </w:r>
+    </w:p>
+    <w:p>
+      <w:pPr>
+        <w:jc w:val="center"/>
+        <w:rPr>
+          <w:rFonts w:ascii="Arial" w:hAnsi="Arial" w:cs="Arial"/>
+          <w:sz w:val="24"/>
+          <w:szCs w:val="24"/>
+        </w:rPr>
+      </w:pPr>
+    </w:p>
+    <w:p>
+      <w:pPr>
+        <w:rPr>
+          <w:rFonts w:ascii="Arial" w:hAnsi="Arial" w:cs="Arial"/>
+          <w:sz w:val="24"/>
+          <w:szCs w:val="24"/>
+        </w:rPr>
+      </w:pPr>
+      <w:r>
+        <w:rPr>
+          <w:rFonts w:ascii="Arial" w:hAnsi="Arial" w:cs="Arial"/>
+          <w:sz w:val="24"/>
+          <w:szCs w:val="24"/>
+        </w:rPr>
+        <w:t xml:space="preserve">É comum em nossas </w:t>
+      </w:r>
+      <w:r>
+        <w:rPr>
+          <w:rFonts w:ascii="Arial" w:hAnsi="Arial" w:cs="Arial"/>
+          <w:color w:val="FF0000"/>
+          <w:sz w:val="24"/>
+          <w:szCs w:val="24"/>
+        </w:rPr>
+        <w:t>annotation verbs</w:t>
+      </w:r>
+      <w:r>
+        <w:rPr>
+          <w:rFonts w:ascii="Arial" w:hAnsi="Arial" w:cs="Arial"/>
+          <w:sz w:val="24"/>
+          <w:szCs w:val="24"/>
+        </w:rPr>
+        <w:t xml:space="preserve">, elas passarem uma </w:t>
+      </w:r>
+      <w:r>
+        <w:rPr>
+          <w:rFonts w:ascii="Arial" w:hAnsi="Arial" w:cs="Arial"/>
+          <w:color w:val="FF0000"/>
+          <w:sz w:val="24"/>
+          <w:szCs w:val="24"/>
+        </w:rPr>
+        <w:t>rota</w:t>
+      </w:r>
+      <w:r>
+        <w:rPr>
+          <w:rFonts w:ascii="Arial" w:hAnsi="Arial" w:cs="Arial"/>
+          <w:sz w:val="24"/>
+          <w:szCs w:val="24"/>
+        </w:rPr>
+        <w:t>, isso é muito comum em projetos</w:t>
+      </w:r>
+      <w:r>
+        <w:rPr>
+          <w:rFonts w:ascii="Arial" w:hAnsi="Arial" w:cs="Arial"/>
+          <w:sz w:val="24"/>
+          <w:szCs w:val="24"/>
+        </w:rPr>
+        <w:t>. Exemplo: [HttpGet({id:int})]</w:t>
+      </w:r>
+      <w:r>
+        <w:rPr>
+          <w:rFonts w:ascii="Arial" w:hAnsi="Arial" w:cs="Arial"/>
+          <w:sz w:val="24"/>
+          <w:szCs w:val="24"/>
+        </w:rPr>
+        <w:t xml:space="preserve">. É recomendado já </w:t>
+      </w:r>
+      <w:r>
+        <w:rPr>
+          <w:rFonts w:ascii="Arial" w:hAnsi="Arial" w:cs="Arial"/>
+          <w:color w:val="FF0000"/>
+          <w:sz w:val="24"/>
+          <w:szCs w:val="24"/>
+        </w:rPr>
+        <w:t>especificarmos o tipo de dado</w:t>
+      </w:r>
+      <w:r>
+        <w:rPr>
+          <w:rFonts w:ascii="Arial" w:hAnsi="Arial" w:cs="Arial"/>
+          <w:sz w:val="24"/>
+          <w:szCs w:val="24"/>
+        </w:rPr>
+        <w:t xml:space="preserve"> que será aceito pela URL.</w:t>
       </w:r>
     </w:p>
     <w:p>
@@ -1915,8 +2495,124 @@
       </w:pPr>
     </w:lvl>
   </w:abstractNum>
+  <w:abstractNum w:abstractNumId="1" w15:restartNumberingAfterBreak="0">
+    <w:nsid w:val="27577ACE"/>
+    <w:multiLevelType w:val="hybridMultilevel"/>
+    <w:tmpl w:val="1FFA12CC"/>
+    <w:lvl w:ilvl="0" w:tplc="04160001">
+      <w:start w:val="1"/>
+      <w:numFmt w:val="bullet"/>
+      <w:lvlText w:val=""/>
+      <w:lvlJc w:val="left"/>
+      <w:pPr>
+        <w:ind w:left="720" w:hanging="360"/>
+      </w:pPr>
+      <w:rPr>
+        <w:rFonts w:ascii="Symbol" w:hAnsi="Symbol" w:hint="default"/>
+      </w:rPr>
+    </w:lvl>
+    <w:lvl w:ilvl="1" w:tplc="04160003" w:tentative="1">
+      <w:start w:val="1"/>
+      <w:numFmt w:val="bullet"/>
+      <w:lvlText w:val="o"/>
+      <w:lvlJc w:val="left"/>
+      <w:pPr>
+        <w:ind w:left="1440" w:hanging="360"/>
+      </w:pPr>
+      <w:rPr>
+        <w:rFonts w:ascii="Courier New" w:hAnsi="Courier New" w:cs="Courier New" w:hint="default"/>
+      </w:rPr>
+    </w:lvl>
+    <w:lvl w:ilvl="2" w:tplc="04160005" w:tentative="1">
+      <w:start w:val="1"/>
+      <w:numFmt w:val="bullet"/>
+      <w:lvlText w:val=""/>
+      <w:lvlJc w:val="left"/>
+      <w:pPr>
+        <w:ind w:left="2160" w:hanging="360"/>
+      </w:pPr>
+      <w:rPr>
+        <w:rFonts w:ascii="Wingdings" w:hAnsi="Wingdings" w:hint="default"/>
+      </w:rPr>
+    </w:lvl>
+    <w:lvl w:ilvl="3" w:tplc="04160001" w:tentative="1">
+      <w:start w:val="1"/>
+      <w:numFmt w:val="bullet"/>
+      <w:lvlText w:val=""/>
+      <w:lvlJc w:val="left"/>
+      <w:pPr>
+        <w:ind w:left="2880" w:hanging="360"/>
+      </w:pPr>
+      <w:rPr>
+        <w:rFonts w:ascii="Symbol" w:hAnsi="Symbol" w:hint="default"/>
+      </w:rPr>
+    </w:lvl>
+    <w:lvl w:ilvl="4" w:tplc="04160003" w:tentative="1">
+      <w:start w:val="1"/>
+      <w:numFmt w:val="bullet"/>
+      <w:lvlText w:val="o"/>
+      <w:lvlJc w:val="left"/>
+      <w:pPr>
+        <w:ind w:left="3600" w:hanging="360"/>
+      </w:pPr>
+      <w:rPr>
+        <w:rFonts w:ascii="Courier New" w:hAnsi="Courier New" w:cs="Courier New" w:hint="default"/>
+      </w:rPr>
+    </w:lvl>
+    <w:lvl w:ilvl="5" w:tplc="04160005" w:tentative="1">
+      <w:start w:val="1"/>
+      <w:numFmt w:val="bullet"/>
+      <w:lvlText w:val=""/>
+      <w:lvlJc w:val="left"/>
+      <w:pPr>
+        <w:ind w:left="4320" w:hanging="360"/>
+      </w:pPr>
+      <w:rPr>
+        <w:rFonts w:ascii="Wingdings" w:hAnsi="Wingdings" w:hint="default"/>
+      </w:rPr>
+    </w:lvl>
+    <w:lvl w:ilvl="6" w:tplc="04160001" w:tentative="1">
+      <w:start w:val="1"/>
+      <w:numFmt w:val="bullet"/>
+      <w:lvlText w:val=""/>
+      <w:lvlJc w:val="left"/>
+      <w:pPr>
+        <w:ind w:left="5040" w:hanging="360"/>
+      </w:pPr>
+      <w:rPr>
+        <w:rFonts w:ascii="Symbol" w:hAnsi="Symbol" w:hint="default"/>
+      </w:rPr>
+    </w:lvl>
+    <w:lvl w:ilvl="7" w:tplc="04160003" w:tentative="1">
+      <w:start w:val="1"/>
+      <w:numFmt w:val="bullet"/>
+      <w:lvlText w:val="o"/>
+      <w:lvlJc w:val="left"/>
+      <w:pPr>
+        <w:ind w:left="5760" w:hanging="360"/>
+      </w:pPr>
+      <w:rPr>
+        <w:rFonts w:ascii="Courier New" w:hAnsi="Courier New" w:cs="Courier New" w:hint="default"/>
+      </w:rPr>
+    </w:lvl>
+    <w:lvl w:ilvl="8" w:tplc="04160005" w:tentative="1">
+      <w:start w:val="1"/>
+      <w:numFmt w:val="bullet"/>
+      <w:lvlText w:val=""/>
+      <w:lvlJc w:val="left"/>
+      <w:pPr>
+        <w:ind w:left="6480" w:hanging="360"/>
+      </w:pPr>
+      <w:rPr>
+        <w:rFonts w:ascii="Wingdings" w:hAnsi="Wingdings" w:hint="default"/>
+      </w:rPr>
+    </w:lvl>
+  </w:abstractNum>
   <w:num w:numId="1" w16cid:durableId="1789886319">
     <w:abstractNumId w:val="0"/>
+  </w:num>
+  <w:num w:numId="2" w16cid:durableId="1432311624">
+    <w:abstractNumId w:val="1"/>
   </w:num>
 </w:numbering>
 </file>

</xml_diff>

<commit_message>
Response formatters and Actions Result typed and untyped
</commit_message>
<xml_diff>
--- a/03 - REST com ASP.NET Core WebAPI/Anotações API Rest.docx
+++ b/03 - REST com ASP.NET Core WebAPI/Anotações API Rest.docx
@@ -162,7 +162,6 @@
           <w:szCs w:val="24"/>
         </w:rPr>
       </w:pPr>
-      <w:proofErr w:type="spellStart"/>
       <w:r>
         <w:rPr>
           <w:rFonts w:ascii="Arial" w:hAnsi="Arial" w:cs="Arial"/>
@@ -174,7 +173,6 @@
         </w:rPr>
         <w:t>Verb</w:t>
       </w:r>
-      <w:proofErr w:type="spellEnd"/>
       <w:r>
         <w:rPr>
           <w:rFonts w:ascii="Arial" w:hAnsi="Arial" w:cs="Arial"/>
@@ -220,7 +218,6 @@
           <w:szCs w:val="24"/>
         </w:rPr>
       </w:pPr>
-      <w:proofErr w:type="spellStart"/>
       <w:r>
         <w:rPr>
           <w:rFonts w:ascii="Arial" w:hAnsi="Arial" w:cs="Arial"/>
@@ -232,7 +229,6 @@
         </w:rPr>
         <w:t>Version</w:t>
       </w:r>
-      <w:proofErr w:type="spellEnd"/>
       <w:r>
         <w:rPr>
           <w:rFonts w:ascii="Arial" w:hAnsi="Arial" w:cs="Arial"/>
@@ -302,7 +298,6 @@
           <w:szCs w:val="24"/>
         </w:rPr>
       </w:pPr>
-      <w:proofErr w:type="spellStart"/>
       <w:r>
         <w:rPr>
           <w:rFonts w:ascii="Arial" w:hAnsi="Arial" w:cs="Arial"/>
@@ -312,10 +307,29 @@
           <w:sz w:val="24"/>
           <w:szCs w:val="24"/>
         </w:rPr>
-        <w:t>Request</w:t>
-      </w:r>
-      <w:proofErr w:type="spellEnd"/>
-      <w:r>
+        <w:t>Request Message</w:t>
+      </w:r>
+      <w:r>
+        <w:rPr>
+          <w:rFonts w:ascii="Arial" w:hAnsi="Arial" w:cs="Arial"/>
+          <w:sz w:val="24"/>
+          <w:szCs w:val="24"/>
+        </w:rPr>
+        <w:t xml:space="preserve"> – É a requisição de fato.</w:t>
+      </w:r>
+    </w:p>
+    <w:p>
+      <w:pPr>
+        <w:rPr>
+          <w:rFonts w:ascii="Arial" w:hAnsi="Arial" w:cs="Arial"/>
+          <w:sz w:val="24"/>
+          <w:szCs w:val="24"/>
+        </w:rPr>
+      </w:pPr>
+    </w:p>
+    <w:p>
+      <w:pPr>
+        <w:jc w:val="center"/>
         <w:rPr>
           <w:rFonts w:ascii="Arial" w:hAnsi="Arial" w:cs="Arial"/>
           <w:b/>
@@ -324,215 +338,148 @@
           <w:sz w:val="24"/>
           <w:szCs w:val="24"/>
         </w:rPr>
+      </w:pPr>
+      <w:r>
+        <w:rPr>
+          <w:rFonts w:ascii="Arial" w:hAnsi="Arial" w:cs="Arial"/>
+          <w:b/>
+          <w:bCs/>
+          <w:color w:val="FF0000"/>
+          <w:sz w:val="24"/>
+          <w:szCs w:val="24"/>
+        </w:rPr>
+        <w:t>HTTP RESPONSE</w:t>
+      </w:r>
+    </w:p>
+    <w:p>
+      <w:pPr>
+        <w:jc w:val="center"/>
+        <w:rPr>
+          <w:rFonts w:ascii="Arial" w:hAnsi="Arial" w:cs="Arial"/>
+          <w:sz w:val="24"/>
+          <w:szCs w:val="24"/>
+        </w:rPr>
+      </w:pPr>
+    </w:p>
+    <w:p>
+      <w:pPr>
+        <w:rPr>
+          <w:rFonts w:ascii="Arial" w:hAnsi="Arial" w:cs="Arial"/>
+          <w:sz w:val="24"/>
+          <w:szCs w:val="24"/>
+        </w:rPr>
+      </w:pPr>
+      <w:r>
+        <w:rPr>
+          <w:rFonts w:ascii="Arial" w:hAnsi="Arial" w:cs="Arial"/>
+          <w:b/>
+          <w:bCs/>
+          <w:color w:val="FF0000"/>
+          <w:sz w:val="24"/>
+          <w:szCs w:val="24"/>
+        </w:rPr>
+        <w:t>Response Code</w:t>
+      </w:r>
+      <w:r>
+        <w:rPr>
+          <w:rFonts w:ascii="Arial" w:hAnsi="Arial" w:cs="Arial"/>
+          <w:sz w:val="24"/>
+          <w:szCs w:val="24"/>
+        </w:rPr>
+        <w:t xml:space="preserve"> -  Código da resposta.</w:t>
+      </w:r>
+    </w:p>
+    <w:p>
+      <w:pPr>
+        <w:rPr>
+          <w:rFonts w:ascii="Arial" w:hAnsi="Arial" w:cs="Arial"/>
+          <w:sz w:val="24"/>
+          <w:szCs w:val="24"/>
+        </w:rPr>
+      </w:pPr>
+      <w:r>
+        <w:rPr>
+          <w:rFonts w:ascii="Arial" w:hAnsi="Arial" w:cs="Arial"/>
+          <w:b/>
+          <w:bCs/>
+          <w:color w:val="FF0000"/>
+          <w:sz w:val="24"/>
+          <w:szCs w:val="24"/>
+        </w:rPr>
+        <w:t>HTTP Version</w:t>
+      </w:r>
+      <w:r>
+        <w:rPr>
+          <w:rFonts w:ascii="Arial" w:hAnsi="Arial" w:cs="Arial"/>
+          <w:sz w:val="24"/>
+          <w:szCs w:val="24"/>
+        </w:rPr>
+        <w:t xml:space="preserve"> – Versão do Http.</w:t>
+      </w:r>
+    </w:p>
+    <w:p>
+      <w:pPr>
+        <w:rPr>
+          <w:rFonts w:ascii="Arial" w:hAnsi="Arial" w:cs="Arial"/>
+          <w:sz w:val="24"/>
+          <w:szCs w:val="24"/>
+        </w:rPr>
+      </w:pPr>
+      <w:r>
+        <w:rPr>
+          <w:rFonts w:ascii="Arial" w:hAnsi="Arial" w:cs="Arial"/>
+          <w:b/>
+          <w:bCs/>
+          <w:color w:val="FF0000"/>
+          <w:sz w:val="24"/>
+          <w:szCs w:val="24"/>
+        </w:rPr>
+        <w:t>Response Header</w:t>
+      </w:r>
+      <w:r>
+        <w:rPr>
+          <w:rFonts w:ascii="Arial" w:hAnsi="Arial" w:cs="Arial"/>
+          <w:sz w:val="24"/>
+          <w:szCs w:val="24"/>
+        </w:rPr>
+        <w:t xml:space="preserve"> – um código, um token etc.</w:t>
+      </w:r>
+    </w:p>
+    <w:p>
+      <w:pPr>
+        <w:rPr>
+          <w:rFonts w:ascii="Arial" w:hAnsi="Arial" w:cs="Arial"/>
+          <w:sz w:val="24"/>
+          <w:szCs w:val="24"/>
+        </w:rPr>
+      </w:pPr>
+      <w:r>
+        <w:rPr>
+          <w:rFonts w:ascii="Arial" w:hAnsi="Arial" w:cs="Arial"/>
+          <w:b/>
+          <w:bCs/>
+          <w:color w:val="FF0000"/>
+          <w:sz w:val="24"/>
+          <w:szCs w:val="24"/>
+        </w:rPr>
+        <w:t>Response Message</w:t>
+      </w:r>
+      <w:r>
+        <w:rPr>
+          <w:rFonts w:ascii="Arial" w:hAnsi="Arial" w:cs="Arial"/>
+          <w:sz w:val="24"/>
+          <w:szCs w:val="24"/>
+        </w:rPr>
         <w:t xml:space="preserve"> </w:t>
       </w:r>
-      <w:proofErr w:type="spellStart"/>
-      <w:r>
-        <w:rPr>
-          <w:rFonts w:ascii="Arial" w:hAnsi="Arial" w:cs="Arial"/>
-          <w:b/>
-          <w:bCs/>
-          <w:color w:val="FF0000"/>
-          <w:sz w:val="24"/>
-          <w:szCs w:val="24"/>
-        </w:rPr>
-        <w:t>Message</w:t>
-      </w:r>
-      <w:proofErr w:type="spellEnd"/>
-      <w:r>
-        <w:rPr>
-          <w:rFonts w:ascii="Arial" w:hAnsi="Arial" w:cs="Arial"/>
-          <w:sz w:val="24"/>
-          <w:szCs w:val="24"/>
-        </w:rPr>
-        <w:t xml:space="preserve"> – É a requisição de fato.</w:t>
-      </w:r>
-    </w:p>
-    <w:p>
-      <w:pPr>
-        <w:rPr>
-          <w:rFonts w:ascii="Arial" w:hAnsi="Arial" w:cs="Arial"/>
-          <w:sz w:val="24"/>
-          <w:szCs w:val="24"/>
-        </w:rPr>
-      </w:pPr>
-    </w:p>
-    <w:p>
-      <w:pPr>
-        <w:jc w:val="center"/>
-        <w:rPr>
-          <w:rFonts w:ascii="Arial" w:hAnsi="Arial" w:cs="Arial"/>
-          <w:b/>
-          <w:bCs/>
-          <w:color w:val="FF0000"/>
-          <w:sz w:val="24"/>
-          <w:szCs w:val="24"/>
-        </w:rPr>
-      </w:pPr>
-      <w:r>
-        <w:rPr>
-          <w:rFonts w:ascii="Arial" w:hAnsi="Arial" w:cs="Arial"/>
-          <w:b/>
-          <w:bCs/>
-          <w:color w:val="FF0000"/>
-          <w:sz w:val="24"/>
-          <w:szCs w:val="24"/>
-        </w:rPr>
-        <w:t>HTTP RESPONSE</w:t>
-      </w:r>
-    </w:p>
-    <w:p>
-      <w:pPr>
-        <w:jc w:val="center"/>
-        <w:rPr>
-          <w:rFonts w:ascii="Arial" w:hAnsi="Arial" w:cs="Arial"/>
-          <w:sz w:val="24"/>
-          <w:szCs w:val="24"/>
-        </w:rPr>
-      </w:pPr>
-    </w:p>
-    <w:p>
-      <w:pPr>
-        <w:rPr>
-          <w:rFonts w:ascii="Arial" w:hAnsi="Arial" w:cs="Arial"/>
-          <w:sz w:val="24"/>
-          <w:szCs w:val="24"/>
-        </w:rPr>
-      </w:pPr>
-      <w:r>
-        <w:rPr>
-          <w:rFonts w:ascii="Arial" w:hAnsi="Arial" w:cs="Arial"/>
-          <w:b/>
-          <w:bCs/>
-          <w:color w:val="FF0000"/>
-          <w:sz w:val="24"/>
-          <w:szCs w:val="24"/>
-        </w:rPr>
-        <w:t xml:space="preserve">Response </w:t>
-      </w:r>
-      <w:proofErr w:type="spellStart"/>
-      <w:r>
-        <w:rPr>
-          <w:rFonts w:ascii="Arial" w:hAnsi="Arial" w:cs="Arial"/>
-          <w:b/>
-          <w:bCs/>
-          <w:color w:val="FF0000"/>
-          <w:sz w:val="24"/>
-          <w:szCs w:val="24"/>
-        </w:rPr>
-        <w:t>Code</w:t>
-      </w:r>
-      <w:proofErr w:type="spellEnd"/>
-      <w:r>
-        <w:rPr>
-          <w:rFonts w:ascii="Arial" w:hAnsi="Arial" w:cs="Arial"/>
-          <w:sz w:val="24"/>
-          <w:szCs w:val="24"/>
-        </w:rPr>
-        <w:t xml:space="preserve"> -  Código da resposta.</w:t>
-      </w:r>
-    </w:p>
-    <w:p>
-      <w:pPr>
-        <w:rPr>
-          <w:rFonts w:ascii="Arial" w:hAnsi="Arial" w:cs="Arial"/>
-          <w:sz w:val="24"/>
-          <w:szCs w:val="24"/>
-        </w:rPr>
-      </w:pPr>
-      <w:r>
-        <w:rPr>
-          <w:rFonts w:ascii="Arial" w:hAnsi="Arial" w:cs="Arial"/>
-          <w:b/>
-          <w:bCs/>
-          <w:color w:val="FF0000"/>
-          <w:sz w:val="24"/>
-          <w:szCs w:val="24"/>
-        </w:rPr>
-        <w:t xml:space="preserve">HTTP </w:t>
-      </w:r>
-      <w:proofErr w:type="spellStart"/>
-      <w:r>
-        <w:rPr>
-          <w:rFonts w:ascii="Arial" w:hAnsi="Arial" w:cs="Arial"/>
-          <w:b/>
-          <w:bCs/>
-          <w:color w:val="FF0000"/>
-          <w:sz w:val="24"/>
-          <w:szCs w:val="24"/>
-        </w:rPr>
-        <w:t>Version</w:t>
-      </w:r>
-      <w:proofErr w:type="spellEnd"/>
-      <w:r>
-        <w:rPr>
-          <w:rFonts w:ascii="Arial" w:hAnsi="Arial" w:cs="Arial"/>
-          <w:sz w:val="24"/>
-          <w:szCs w:val="24"/>
-        </w:rPr>
-        <w:t xml:space="preserve"> – Versão do Http.</w:t>
-      </w:r>
-    </w:p>
-    <w:p>
-      <w:pPr>
-        <w:rPr>
-          <w:rFonts w:ascii="Arial" w:hAnsi="Arial" w:cs="Arial"/>
-          <w:sz w:val="24"/>
-          <w:szCs w:val="24"/>
-        </w:rPr>
-      </w:pPr>
-      <w:r>
-        <w:rPr>
-          <w:rFonts w:ascii="Arial" w:hAnsi="Arial" w:cs="Arial"/>
-          <w:b/>
-          <w:bCs/>
-          <w:color w:val="FF0000"/>
-          <w:sz w:val="24"/>
-          <w:szCs w:val="24"/>
-        </w:rPr>
-        <w:t>Response Header</w:t>
-      </w:r>
-      <w:r>
-        <w:rPr>
-          <w:rFonts w:ascii="Arial" w:hAnsi="Arial" w:cs="Arial"/>
-          <w:sz w:val="24"/>
-          <w:szCs w:val="24"/>
-        </w:rPr>
-        <w:t xml:space="preserve"> – um código, um token etc.</w:t>
-      </w:r>
-    </w:p>
-    <w:p>
-      <w:pPr>
-        <w:rPr>
-          <w:rFonts w:ascii="Arial" w:hAnsi="Arial" w:cs="Arial"/>
-          <w:sz w:val="24"/>
-          <w:szCs w:val="24"/>
-        </w:rPr>
-      </w:pPr>
-      <w:r>
-        <w:rPr>
-          <w:rFonts w:ascii="Arial" w:hAnsi="Arial" w:cs="Arial"/>
-          <w:b/>
-          <w:bCs/>
-          <w:color w:val="FF0000"/>
-          <w:sz w:val="24"/>
-          <w:szCs w:val="24"/>
-        </w:rPr>
-        <w:t xml:space="preserve">Response </w:t>
-      </w:r>
-      <w:proofErr w:type="spellStart"/>
-      <w:r>
-        <w:rPr>
-          <w:rFonts w:ascii="Arial" w:hAnsi="Arial" w:cs="Arial"/>
-          <w:b/>
-          <w:bCs/>
-          <w:color w:val="FF0000"/>
-          <w:sz w:val="24"/>
-          <w:szCs w:val="24"/>
-        </w:rPr>
-        <w:t>Message</w:t>
-      </w:r>
-      <w:proofErr w:type="spellEnd"/>
+      <w:r>
+        <w:rPr>
+          <w:rFonts w:ascii="Arial" w:hAnsi="Arial" w:cs="Arial"/>
+          <w:sz w:val="24"/>
+          <w:szCs w:val="24"/>
+        </w:rPr>
+        <w:t>–</w:t>
+      </w:r>
       <w:r>
         <w:rPr>
           <w:rFonts w:ascii="Arial" w:hAnsi="Arial" w:cs="Arial"/>
@@ -547,41 +494,7 @@
           <w:sz w:val="24"/>
           <w:szCs w:val="24"/>
         </w:rPr>
-        <w:t>–</w:t>
-      </w:r>
-      <w:r>
-        <w:rPr>
-          <w:rFonts w:ascii="Arial" w:hAnsi="Arial" w:cs="Arial"/>
-          <w:sz w:val="24"/>
-          <w:szCs w:val="24"/>
-        </w:rPr>
-        <w:t xml:space="preserve"> </w:t>
-      </w:r>
-      <w:r>
-        <w:rPr>
-          <w:rFonts w:ascii="Arial" w:hAnsi="Arial" w:cs="Arial"/>
-          <w:sz w:val="24"/>
-          <w:szCs w:val="24"/>
-        </w:rPr>
-        <w:t xml:space="preserve">Requisição vinda do </w:t>
-      </w:r>
-      <w:proofErr w:type="gramStart"/>
-      <w:r>
-        <w:rPr>
-          <w:rFonts w:ascii="Arial" w:hAnsi="Arial" w:cs="Arial"/>
-          <w:sz w:val="24"/>
-          <w:szCs w:val="24"/>
-        </w:rPr>
-        <w:t>server</w:t>
-      </w:r>
-      <w:proofErr w:type="gramEnd"/>
-      <w:r>
-        <w:rPr>
-          <w:rFonts w:ascii="Arial" w:hAnsi="Arial" w:cs="Arial"/>
-          <w:sz w:val="24"/>
-          <w:szCs w:val="24"/>
-        </w:rPr>
-        <w:t>.</w:t>
+        <w:t>Requisição vinda do server.</w:t>
       </w:r>
     </w:p>
     <w:p>
@@ -970,33 +883,7 @@
           <w:szCs w:val="24"/>
           <w:shd w:val="clear" w:color="auto" w:fill="FFFFFF"/>
         </w:rPr>
-        <w:t xml:space="preserve">REST </w:t>
-      </w:r>
-      <w:proofErr w:type="spellStart"/>
-      <w:r>
-        <w:rPr>
-          <w:rFonts w:ascii="Arial" w:hAnsi="Arial" w:cs="Arial"/>
-          <w:b/>
-          <w:bCs/>
-          <w:color w:val="FF0000"/>
-          <w:sz w:val="24"/>
-          <w:szCs w:val="24"/>
-          <w:shd w:val="clear" w:color="auto" w:fill="FFFFFF"/>
-        </w:rPr>
-        <w:t>vs</w:t>
-      </w:r>
-      <w:proofErr w:type="spellEnd"/>
-      <w:r>
-        <w:rPr>
-          <w:rFonts w:ascii="Arial" w:hAnsi="Arial" w:cs="Arial"/>
-          <w:b/>
-          <w:bCs/>
-          <w:color w:val="FF0000"/>
-          <w:sz w:val="24"/>
-          <w:szCs w:val="24"/>
-          <w:shd w:val="clear" w:color="auto" w:fill="FFFFFF"/>
-        </w:rPr>
-        <w:t xml:space="preserve"> SOAP</w:t>
+        <w:t>REST vs SOAP</w:t>
       </w:r>
     </w:p>
     <w:p>
@@ -1649,7 +1536,6 @@
           <w:lang w:val="en-US"/>
         </w:rPr>
       </w:pPr>
-      <w:proofErr w:type="spellStart"/>
       <w:r>
         <w:rPr>
           <w:rFonts w:ascii="Arial" w:hAnsi="Arial" w:cs="Arial"/>
@@ -1657,37 +1543,7 @@
           <w:szCs w:val="24"/>
           <w:lang w:val="en-US"/>
         </w:rPr>
-        <w:t>Abro</w:t>
-      </w:r>
-      <w:proofErr w:type="spellEnd"/>
-      <w:r>
-        <w:rPr>
-          <w:rFonts w:ascii="Arial" w:hAnsi="Arial" w:cs="Arial"/>
-          <w:sz w:val="24"/>
-          <w:szCs w:val="24"/>
-          <w:lang w:val="en-US"/>
-        </w:rPr>
-        <w:t xml:space="preserve"> o command line or PowerShell </w:t>
-      </w:r>
-      <w:proofErr w:type="spellStart"/>
-      <w:r>
-        <w:rPr>
-          <w:rFonts w:ascii="Arial" w:hAnsi="Arial" w:cs="Arial"/>
-          <w:sz w:val="24"/>
-          <w:szCs w:val="24"/>
-          <w:lang w:val="en-US"/>
-        </w:rPr>
-        <w:t>na</w:t>
-      </w:r>
-      <w:proofErr w:type="spellEnd"/>
-      <w:r>
-        <w:rPr>
-          <w:rFonts w:ascii="Arial" w:hAnsi="Arial" w:cs="Arial"/>
-          <w:sz w:val="24"/>
-          <w:szCs w:val="24"/>
-          <w:lang w:val="en-US"/>
-        </w:rPr>
-        <w:t xml:space="preserve"> pasta desejada.</w:t>
+        <w:t>Abro o command line or PowerShell na pasta desejada.</w:t>
       </w:r>
     </w:p>
     <w:p>
@@ -1982,43 +1838,7 @@
           <w:sz w:val="24"/>
           <w:szCs w:val="24"/>
         </w:rPr>
-        <w:t xml:space="preserve">indicando a sua finalidade. Exemplo (public </w:t>
-      </w:r>
-      <w:proofErr w:type="spellStart"/>
-      <w:r>
-        <w:rPr>
-          <w:rFonts w:ascii="Arial" w:hAnsi="Arial" w:cs="Arial"/>
-          <w:sz w:val="24"/>
-          <w:szCs w:val="24"/>
-        </w:rPr>
-        <w:t>void</w:t>
-      </w:r>
-      <w:proofErr w:type="spellEnd"/>
-      <w:r>
-        <w:rPr>
-          <w:rFonts w:ascii="Arial" w:hAnsi="Arial" w:cs="Arial"/>
-          <w:sz w:val="24"/>
-          <w:szCs w:val="24"/>
-        </w:rPr>
-        <w:t xml:space="preserve"> Post, </w:t>
-      </w:r>
-      <w:proofErr w:type="spellStart"/>
-      <w:r>
-        <w:rPr>
-          <w:rFonts w:ascii="Arial" w:hAnsi="Arial" w:cs="Arial"/>
-          <w:sz w:val="24"/>
-          <w:szCs w:val="24"/>
-        </w:rPr>
-        <w:t>Get,Put</w:t>
-      </w:r>
-      <w:proofErr w:type="spellEnd"/>
-      <w:r>
-        <w:rPr>
-          <w:rFonts w:ascii="Arial" w:hAnsi="Arial" w:cs="Arial"/>
-          <w:sz w:val="24"/>
-          <w:szCs w:val="24"/>
-        </w:rPr>
-        <w:t>, Delete).</w:t>
+        <w:t>indicando a sua finalidade. Exemplo (public void Post, Get,Put, Delete).</w:t>
       </w:r>
     </w:p>
     <w:p>
@@ -2210,6 +2030,7 @@
           <w:rFonts w:ascii="Arial" w:hAnsi="Arial" w:cs="Arial"/>
           <w:b/>
           <w:bCs/>
+          <w:color w:val="FF0000"/>
           <w:sz w:val="24"/>
           <w:szCs w:val="24"/>
         </w:rPr>
@@ -2223,18 +2044,17 @@
         </w:rPr>
         <w:t xml:space="preserve"> herda de </w:t>
       </w:r>
-      <w:proofErr w:type="spellStart"/>
-      <w:r>
-        <w:rPr>
-          <w:rFonts w:ascii="Arial" w:hAnsi="Arial" w:cs="Arial"/>
-          <w:b/>
-          <w:bCs/>
+      <w:r>
+        <w:rPr>
+          <w:rFonts w:ascii="Arial" w:hAnsi="Arial" w:cs="Arial"/>
+          <w:b/>
+          <w:bCs/>
+          <w:color w:val="FF0000"/>
           <w:sz w:val="24"/>
           <w:szCs w:val="24"/>
         </w:rPr>
         <w:t>ControllerBase</w:t>
       </w:r>
-      <w:proofErr w:type="spellEnd"/>
       <w:r>
         <w:rPr>
           <w:rFonts w:ascii="Arial" w:hAnsi="Arial" w:cs="Arial"/>
@@ -2248,6 +2068,7 @@
           <w:rFonts w:ascii="Arial" w:hAnsi="Arial" w:cs="Arial"/>
           <w:b/>
           <w:bCs/>
+          <w:color w:val="FF0000"/>
           <w:sz w:val="24"/>
           <w:szCs w:val="24"/>
         </w:rPr>
@@ -2396,6 +2217,899 @@
           <w:szCs w:val="24"/>
         </w:rPr>
       </w:pPr>
+    </w:p>
+    <w:p>
+      <w:pPr>
+        <w:jc w:val="center"/>
+        <w:rPr>
+          <w:rFonts w:ascii="Arial" w:hAnsi="Arial" w:cs="Arial"/>
+          <w:sz w:val="24"/>
+          <w:szCs w:val="24"/>
+        </w:rPr>
+      </w:pPr>
+    </w:p>
+    <w:p>
+      <w:pPr>
+        <w:jc w:val="center"/>
+        <w:rPr>
+          <w:rFonts w:ascii="Arial" w:hAnsi="Arial" w:cs="Arial"/>
+          <w:b/>
+          <w:bCs/>
+          <w:sz w:val="24"/>
+          <w:szCs w:val="24"/>
+        </w:rPr>
+      </w:pPr>
+      <w:r>
+        <w:rPr>
+          <w:rFonts w:ascii="Arial" w:hAnsi="Arial" w:cs="Arial"/>
+          <w:b/>
+          <w:bCs/>
+          <w:sz w:val="24"/>
+          <w:szCs w:val="24"/>
+        </w:rPr>
+        <w:t xml:space="preserve">ActionsResult </w:t>
+      </w:r>
+    </w:p>
+    <w:p>
+      <w:pPr>
+        <w:jc w:val="center"/>
+        <w:rPr>
+          <w:rFonts w:ascii="Arial" w:hAnsi="Arial" w:cs="Arial"/>
+          <w:sz w:val="24"/>
+          <w:szCs w:val="24"/>
+        </w:rPr>
+      </w:pPr>
+    </w:p>
+    <w:p>
+      <w:pPr>
+        <w:pStyle w:val="PargrafodaLista"/>
+        <w:numPr>
+          <w:ilvl w:val="0"/>
+          <w:numId w:val="3"/>
+        </w:numPr>
+        <w:rPr>
+          <w:rFonts w:ascii="Arial" w:hAnsi="Arial" w:cs="Arial"/>
+          <w:sz w:val="24"/>
+          <w:szCs w:val="24"/>
+        </w:rPr>
+      </w:pPr>
+      <w:r>
+        <w:rPr>
+          <w:rFonts w:ascii="Arial" w:hAnsi="Arial" w:cs="Arial"/>
+          <w:sz w:val="24"/>
+          <w:szCs w:val="24"/>
+        </w:rPr>
+        <w:t xml:space="preserve">Quando estamos trabalhando com nossos retornos de nossas views, nos podemos utilizar o </w:t>
+      </w:r>
+      <w:r>
+        <w:rPr>
+          <w:rFonts w:ascii="Arial" w:hAnsi="Arial" w:cs="Arial"/>
+          <w:color w:val="FF0000"/>
+          <w:sz w:val="24"/>
+          <w:szCs w:val="24"/>
+        </w:rPr>
+        <w:t>ActionResult</w:t>
+      </w:r>
+      <w:r>
+        <w:rPr>
+          <w:rFonts w:ascii="Arial" w:hAnsi="Arial" w:cs="Arial"/>
+          <w:color w:val="FF0000"/>
+          <w:sz w:val="24"/>
+          <w:szCs w:val="24"/>
+        </w:rPr>
+        <w:t xml:space="preserve"> tipado (ActionResult&lt;IEnumarable&lt;&gt;)</w:t>
+      </w:r>
+      <w:r>
+        <w:rPr>
+          <w:rFonts w:ascii="Arial" w:hAnsi="Arial" w:cs="Arial"/>
+          <w:sz w:val="24"/>
+          <w:szCs w:val="24"/>
+        </w:rPr>
+        <w:t xml:space="preserve"> ou não</w:t>
+      </w:r>
+      <w:r>
+        <w:rPr>
+          <w:rFonts w:ascii="Arial" w:hAnsi="Arial" w:cs="Arial"/>
+          <w:sz w:val="24"/>
+          <w:szCs w:val="24"/>
+        </w:rPr>
+        <w:t xml:space="preserve"> </w:t>
+      </w:r>
+      <w:r>
+        <w:rPr>
+          <w:rFonts w:ascii="Arial" w:hAnsi="Arial" w:cs="Arial"/>
+          <w:color w:val="FF0000"/>
+          <w:sz w:val="24"/>
+          <w:szCs w:val="24"/>
+        </w:rPr>
+        <w:t>(ActionResult)</w:t>
+      </w:r>
+      <w:r>
+        <w:rPr>
+          <w:rFonts w:ascii="Arial" w:hAnsi="Arial" w:cs="Arial"/>
+          <w:color w:val="FF0000"/>
+          <w:sz w:val="24"/>
+          <w:szCs w:val="24"/>
+        </w:rPr>
+        <w:t>.</w:t>
+      </w:r>
+      <w:r>
+        <w:rPr>
+          <w:rFonts w:ascii="Arial" w:hAnsi="Arial" w:cs="Arial"/>
+          <w:sz w:val="24"/>
+          <w:szCs w:val="24"/>
+        </w:rPr>
+        <w:t xml:space="preserve"> Porém, há uma diferença que pode influenciar, a ActionResult permite retornar alguns resultados como </w:t>
+      </w:r>
+      <w:r>
+        <w:rPr>
+          <w:rFonts w:ascii="Arial" w:hAnsi="Arial" w:cs="Arial"/>
+          <w:b/>
+          <w:bCs/>
+          <w:sz w:val="24"/>
+          <w:szCs w:val="24"/>
+        </w:rPr>
+        <w:t>BadRequest, NotFound, Ok</w:t>
+      </w:r>
+      <w:r>
+        <w:rPr>
+          <w:rFonts w:ascii="Arial" w:hAnsi="Arial" w:cs="Arial"/>
+          <w:sz w:val="24"/>
+          <w:szCs w:val="24"/>
+        </w:rPr>
+        <w:t xml:space="preserve"> todos eles necessitam de um Result, ao </w:t>
+      </w:r>
+      <w:r>
+        <w:rPr>
+          <w:rFonts w:ascii="Arial" w:hAnsi="Arial" w:cs="Arial"/>
+          <w:sz w:val="24"/>
+          <w:szCs w:val="24"/>
+        </w:rPr>
+        <w:t>contrário</w:t>
+      </w:r>
+      <w:r>
+        <w:rPr>
+          <w:rFonts w:ascii="Arial" w:hAnsi="Arial" w:cs="Arial"/>
+          <w:sz w:val="24"/>
+          <w:szCs w:val="24"/>
+        </w:rPr>
+        <w:t xml:space="preserve"> de um método IEnumerable.</w:t>
+      </w:r>
+    </w:p>
+    <w:p>
+      <w:pPr>
+        <w:pStyle w:val="PargrafodaLista"/>
+        <w:rPr>
+          <w:rFonts w:ascii="Arial" w:hAnsi="Arial" w:cs="Arial"/>
+          <w:sz w:val="24"/>
+          <w:szCs w:val="24"/>
+        </w:rPr>
+      </w:pPr>
+    </w:p>
+    <w:p>
+      <w:pPr>
+        <w:pStyle w:val="PargrafodaLista"/>
+        <w:numPr>
+          <w:ilvl w:val="0"/>
+          <w:numId w:val="3"/>
+        </w:numPr>
+        <w:rPr>
+          <w:rFonts w:ascii="Arial" w:hAnsi="Arial" w:cs="Arial"/>
+          <w:sz w:val="24"/>
+          <w:szCs w:val="24"/>
+        </w:rPr>
+      </w:pPr>
+      <w:r>
+        <w:rPr>
+          <w:rFonts w:ascii="Arial" w:hAnsi="Arial" w:cs="Arial"/>
+          <w:sz w:val="24"/>
+          <w:szCs w:val="24"/>
+        </w:rPr>
+        <w:t xml:space="preserve">Outro motivo é que quando fazemos uma </w:t>
+      </w:r>
+      <w:r>
+        <w:rPr>
+          <w:rFonts w:ascii="Arial" w:hAnsi="Arial" w:cs="Arial"/>
+          <w:b/>
+          <w:bCs/>
+          <w:sz w:val="24"/>
+          <w:szCs w:val="24"/>
+        </w:rPr>
+        <w:t>ActionResult</w:t>
+      </w:r>
+      <w:r>
+        <w:rPr>
+          <w:rFonts w:ascii="Arial" w:hAnsi="Arial" w:cs="Arial"/>
+          <w:sz w:val="24"/>
+          <w:szCs w:val="24"/>
+        </w:rPr>
+        <w:t xml:space="preserve"> e não </w:t>
+      </w:r>
+      <w:r>
+        <w:rPr>
+          <w:rFonts w:ascii="Arial" w:hAnsi="Arial" w:cs="Arial"/>
+          <w:b/>
+          <w:bCs/>
+          <w:sz w:val="24"/>
+          <w:szCs w:val="24"/>
+        </w:rPr>
+        <w:t>especificamos o tipo de retorno</w:t>
+      </w:r>
+      <w:r>
+        <w:rPr>
+          <w:rFonts w:ascii="Arial" w:hAnsi="Arial" w:cs="Arial"/>
+          <w:sz w:val="24"/>
+          <w:szCs w:val="24"/>
+        </w:rPr>
+        <w:t xml:space="preserve"> dele, ele apenas receberá um </w:t>
+      </w:r>
+      <w:r>
+        <w:rPr>
+          <w:rFonts w:ascii="Arial" w:hAnsi="Arial" w:cs="Arial"/>
+          <w:b/>
+          <w:bCs/>
+          <w:sz w:val="24"/>
+          <w:szCs w:val="24"/>
+        </w:rPr>
+        <w:t>resultado</w:t>
+      </w:r>
+      <w:r>
+        <w:rPr>
+          <w:rFonts w:ascii="Arial" w:hAnsi="Arial" w:cs="Arial"/>
+          <w:sz w:val="24"/>
+          <w:szCs w:val="24"/>
+        </w:rPr>
+        <w:t>, não nos possibilitando em umas ocasiões por exemplo, de retornamos uma coleção.</w:t>
+      </w:r>
+    </w:p>
+    <w:p>
+      <w:pPr>
+        <w:pStyle w:val="PargrafodaLista"/>
+        <w:rPr>
+          <w:rFonts w:ascii="Arial" w:hAnsi="Arial" w:cs="Arial"/>
+          <w:sz w:val="24"/>
+          <w:szCs w:val="24"/>
+        </w:rPr>
+      </w:pPr>
+    </w:p>
+    <w:p>
+      <w:pPr>
+        <w:pStyle w:val="PargrafodaLista"/>
+        <w:rPr>
+          <w:rFonts w:ascii="Arial" w:hAnsi="Arial" w:cs="Arial"/>
+          <w:sz w:val="24"/>
+          <w:szCs w:val="24"/>
+        </w:rPr>
+      </w:pPr>
+    </w:p>
+    <w:p>
+      <w:pPr>
+        <w:pStyle w:val="PargrafodaLista"/>
+        <w:rPr>
+          <w:rFonts w:ascii="Arial" w:hAnsi="Arial" w:cs="Arial"/>
+          <w:sz w:val="24"/>
+          <w:szCs w:val="24"/>
+        </w:rPr>
+      </w:pPr>
+    </w:p>
+    <w:p>
+      <w:pPr>
+        <w:pStyle w:val="PargrafodaLista"/>
+        <w:rPr>
+          <w:rFonts w:ascii="Arial" w:hAnsi="Arial" w:cs="Arial"/>
+          <w:sz w:val="24"/>
+          <w:szCs w:val="24"/>
+        </w:rPr>
+      </w:pPr>
+    </w:p>
+    <w:p>
+      <w:pPr>
+        <w:pStyle w:val="PargrafodaLista"/>
+        <w:rPr>
+          <w:rFonts w:ascii="Arial" w:hAnsi="Arial" w:cs="Arial"/>
+          <w:sz w:val="24"/>
+          <w:szCs w:val="24"/>
+        </w:rPr>
+      </w:pPr>
+    </w:p>
+    <w:p>
+      <w:pPr>
+        <w:pStyle w:val="PargrafodaLista"/>
+        <w:rPr>
+          <w:rFonts w:ascii="Arial" w:hAnsi="Arial" w:cs="Arial"/>
+          <w:sz w:val="24"/>
+          <w:szCs w:val="24"/>
+        </w:rPr>
+      </w:pPr>
+    </w:p>
+    <w:p>
+      <w:pPr>
+        <w:pStyle w:val="PargrafodaLista"/>
+        <w:rPr>
+          <w:rFonts w:ascii="Arial" w:hAnsi="Arial" w:cs="Arial"/>
+          <w:sz w:val="24"/>
+          <w:szCs w:val="24"/>
+        </w:rPr>
+      </w:pPr>
+    </w:p>
+    <w:p>
+      <w:pPr>
+        <w:pStyle w:val="PargrafodaLista"/>
+        <w:rPr>
+          <w:rFonts w:ascii="Arial" w:hAnsi="Arial" w:cs="Arial"/>
+          <w:sz w:val="24"/>
+          <w:szCs w:val="24"/>
+        </w:rPr>
+      </w:pPr>
+    </w:p>
+    <w:p>
+      <w:pPr>
+        <w:pStyle w:val="PargrafodaLista"/>
+        <w:rPr>
+          <w:rFonts w:ascii="Arial" w:hAnsi="Arial" w:cs="Arial"/>
+          <w:sz w:val="24"/>
+          <w:szCs w:val="24"/>
+        </w:rPr>
+      </w:pPr>
+    </w:p>
+    <w:p>
+      <w:pPr>
+        <w:pStyle w:val="PargrafodaLista"/>
+        <w:rPr>
+          <w:rFonts w:ascii="Arial" w:hAnsi="Arial" w:cs="Arial"/>
+          <w:sz w:val="24"/>
+          <w:szCs w:val="24"/>
+        </w:rPr>
+      </w:pPr>
+    </w:p>
+    <w:p>
+      <w:pPr>
+        <w:pStyle w:val="PargrafodaLista"/>
+        <w:ind w:left="2136" w:firstLine="696"/>
+        <w:rPr>
+          <w:rFonts w:ascii="Arial" w:hAnsi="Arial" w:cs="Arial"/>
+          <w:b/>
+          <w:bCs/>
+          <w:sz w:val="24"/>
+          <w:szCs w:val="24"/>
+        </w:rPr>
+      </w:pPr>
+      <w:r>
+        <w:rPr>
+          <w:rFonts w:ascii="Arial" w:hAnsi="Arial" w:cs="Arial"/>
+          <w:b/>
+          <w:bCs/>
+          <w:sz w:val="24"/>
+          <w:szCs w:val="24"/>
+        </w:rPr>
+        <w:t>Formatadores de respostas</w:t>
+      </w:r>
+    </w:p>
+    <w:p>
+      <w:pPr>
+        <w:pStyle w:val="PargrafodaLista"/>
+        <w:rPr>
+          <w:rFonts w:ascii="Arial" w:hAnsi="Arial" w:cs="Arial"/>
+          <w:b/>
+          <w:bCs/>
+          <w:sz w:val="24"/>
+          <w:szCs w:val="24"/>
+        </w:rPr>
+      </w:pPr>
+    </w:p>
+    <w:p>
+      <w:pPr>
+        <w:pStyle w:val="PargrafodaLista"/>
+        <w:rPr>
+          <w:rFonts w:ascii="Arial" w:hAnsi="Arial" w:cs="Arial"/>
+          <w:sz w:val="24"/>
+          <w:szCs w:val="24"/>
+        </w:rPr>
+      </w:pPr>
+    </w:p>
+    <w:p>
+      <w:pPr>
+        <w:pStyle w:val="PargrafodaLista"/>
+        <w:numPr>
+          <w:ilvl w:val="0"/>
+          <w:numId w:val="3"/>
+        </w:numPr>
+        <w:rPr>
+          <w:rFonts w:ascii="Arial" w:hAnsi="Arial" w:cs="Arial"/>
+          <w:sz w:val="24"/>
+          <w:szCs w:val="24"/>
+        </w:rPr>
+      </w:pPr>
+      <w:r>
+        <w:rPr>
+          <w:rFonts w:ascii="Arial" w:hAnsi="Arial" w:cs="Arial"/>
+          <w:b/>
+          <w:bCs/>
+          <w:sz w:val="24"/>
+          <w:szCs w:val="24"/>
+        </w:rPr>
+        <w:t>[FromBody]</w:t>
+      </w:r>
+      <w:r>
+        <w:rPr>
+          <w:rFonts w:ascii="Arial" w:hAnsi="Arial" w:cs="Arial"/>
+          <w:sz w:val="24"/>
+          <w:szCs w:val="24"/>
+        </w:rPr>
+        <w:t xml:space="preserve"> nos diz que o que estamos recebendo está vindo no corpo do nosso request.</w:t>
+      </w:r>
+    </w:p>
+    <w:p>
+      <w:pPr>
+        <w:pStyle w:val="PargrafodaLista"/>
+        <w:rPr>
+          <w:rFonts w:ascii="Arial" w:hAnsi="Arial" w:cs="Arial"/>
+          <w:sz w:val="24"/>
+          <w:szCs w:val="24"/>
+        </w:rPr>
+      </w:pPr>
+    </w:p>
+    <w:p>
+      <w:pPr>
+        <w:pStyle w:val="PargrafodaLista"/>
+        <w:numPr>
+          <w:ilvl w:val="0"/>
+          <w:numId w:val="3"/>
+        </w:numPr>
+        <w:rPr>
+          <w:rFonts w:ascii="Arial" w:hAnsi="Arial" w:cs="Arial"/>
+          <w:sz w:val="24"/>
+          <w:szCs w:val="24"/>
+        </w:rPr>
+      </w:pPr>
+      <w:r>
+        <w:rPr>
+          <w:rFonts w:ascii="Arial" w:hAnsi="Arial" w:cs="Arial"/>
+          <w:b/>
+          <w:bCs/>
+          <w:sz w:val="24"/>
+          <w:szCs w:val="24"/>
+        </w:rPr>
+        <w:t>[FromRoute]</w:t>
+      </w:r>
+      <w:r>
+        <w:rPr>
+          <w:rFonts w:ascii="Arial" w:hAnsi="Arial" w:cs="Arial"/>
+          <w:sz w:val="24"/>
+          <w:szCs w:val="24"/>
+        </w:rPr>
+        <w:t xml:space="preserve"> podemos deixar explicito que o </w:t>
+      </w:r>
+      <w:r>
+        <w:rPr>
+          <w:rFonts w:ascii="Arial" w:hAnsi="Arial" w:cs="Arial"/>
+          <w:sz w:val="24"/>
+          <w:szCs w:val="24"/>
+        </w:rPr>
+        <w:t>Id por exemplo, está vindo da rota.</w:t>
+      </w:r>
+    </w:p>
+    <w:p>
+      <w:pPr>
+        <w:pStyle w:val="PargrafodaLista"/>
+        <w:rPr>
+          <w:rFonts w:ascii="Arial" w:hAnsi="Arial" w:cs="Arial"/>
+          <w:sz w:val="24"/>
+          <w:szCs w:val="24"/>
+        </w:rPr>
+      </w:pPr>
+    </w:p>
+    <w:p>
+      <w:pPr>
+        <w:pStyle w:val="PargrafodaLista"/>
+        <w:numPr>
+          <w:ilvl w:val="0"/>
+          <w:numId w:val="3"/>
+        </w:numPr>
+        <w:rPr>
+          <w:rFonts w:ascii="Arial" w:hAnsi="Arial" w:cs="Arial"/>
+          <w:sz w:val="24"/>
+          <w:szCs w:val="24"/>
+        </w:rPr>
+      </w:pPr>
+      <w:r>
+        <w:rPr>
+          <w:rFonts w:ascii="Arial" w:hAnsi="Arial" w:cs="Arial"/>
+          <w:b/>
+          <w:bCs/>
+          <w:sz w:val="24"/>
+          <w:szCs w:val="24"/>
+        </w:rPr>
+        <w:t>[FromForm]</w:t>
+      </w:r>
+      <w:r>
+        <w:rPr>
+          <w:rFonts w:ascii="Arial" w:hAnsi="Arial" w:cs="Arial"/>
+          <w:sz w:val="24"/>
+          <w:szCs w:val="24"/>
+        </w:rPr>
+        <w:t xml:space="preserve"> está vindo de um formulário por exemplo.</w:t>
+      </w:r>
+    </w:p>
+    <w:p>
+      <w:pPr>
+        <w:pStyle w:val="PargrafodaLista"/>
+        <w:rPr>
+          <w:rFonts w:ascii="Arial" w:hAnsi="Arial" w:cs="Arial"/>
+          <w:sz w:val="24"/>
+          <w:szCs w:val="24"/>
+        </w:rPr>
+      </w:pPr>
+    </w:p>
+    <w:p>
+      <w:pPr>
+        <w:pStyle w:val="PargrafodaLista"/>
+        <w:numPr>
+          <w:ilvl w:val="0"/>
+          <w:numId w:val="3"/>
+        </w:numPr>
+        <w:rPr>
+          <w:rFonts w:ascii="Arial" w:hAnsi="Arial" w:cs="Arial"/>
+          <w:sz w:val="24"/>
+          <w:szCs w:val="24"/>
+        </w:rPr>
+      </w:pPr>
+      <w:r>
+        <w:rPr>
+          <w:rFonts w:ascii="Arial" w:hAnsi="Arial" w:cs="Arial"/>
+          <w:sz w:val="24"/>
+          <w:szCs w:val="24"/>
+        </w:rPr>
+        <w:t xml:space="preserve">Temos um formatador de resposta que utilizamos como annotation é o </w:t>
+      </w:r>
+      <w:r>
+        <w:rPr>
+          <w:rFonts w:ascii="Arial" w:hAnsi="Arial" w:cs="Arial"/>
+          <w:b/>
+          <w:bCs/>
+          <w:sz w:val="24"/>
+          <w:szCs w:val="24"/>
+        </w:rPr>
+        <w:t>[ProducesResponseType(typeof(</w:t>
+      </w:r>
+      <w:r>
+        <w:rPr>
+          <w:rFonts w:ascii="Arial" w:hAnsi="Arial" w:cs="Arial"/>
+          <w:b/>
+          <w:bCs/>
+          <w:color w:val="FF0000"/>
+          <w:sz w:val="24"/>
+          <w:szCs w:val="24"/>
+        </w:rPr>
+        <w:t>nomeDaEntidade</w:t>
+      </w:r>
+      <w:r>
+        <w:rPr>
+          <w:rFonts w:ascii="Arial" w:hAnsi="Arial" w:cs="Arial"/>
+          <w:b/>
+          <w:bCs/>
+          <w:sz w:val="24"/>
+          <w:szCs w:val="24"/>
+        </w:rPr>
+        <w:t>), StatusCodes.Status201Created)]</w:t>
+      </w:r>
+      <w:r>
+        <w:rPr>
+          <w:rFonts w:ascii="Arial" w:hAnsi="Arial" w:cs="Arial"/>
+          <w:sz w:val="24"/>
+          <w:szCs w:val="24"/>
+        </w:rPr>
+        <w:t>. A diferença para 201 para o 200, é que o 201 ele retorna um Ok que foi criado, já o 200 apenas uma confirmação pra qualquercoisa.</w:t>
+      </w:r>
+    </w:p>
+    <w:p>
+      <w:pPr>
+        <w:pStyle w:val="PargrafodaLista"/>
+        <w:rPr>
+          <w:rFonts w:ascii="Arial" w:hAnsi="Arial" w:cs="Arial"/>
+          <w:sz w:val="24"/>
+          <w:szCs w:val="24"/>
+        </w:rPr>
+      </w:pPr>
+    </w:p>
+    <w:p>
+      <w:pPr>
+        <w:pStyle w:val="PargrafodaLista"/>
+        <w:numPr>
+          <w:ilvl w:val="0"/>
+          <w:numId w:val="3"/>
+        </w:numPr>
+        <w:rPr>
+          <w:rFonts w:ascii="Arial" w:hAnsi="Arial" w:cs="Arial"/>
+          <w:sz w:val="24"/>
+          <w:szCs w:val="24"/>
+        </w:rPr>
+      </w:pPr>
+      <w:r>
+        <w:rPr>
+          <w:rFonts w:ascii="Arial" w:hAnsi="Arial" w:cs="Arial"/>
+          <w:b/>
+          <w:bCs/>
+          <w:sz w:val="24"/>
+          <w:szCs w:val="24"/>
+        </w:rPr>
+        <w:t>[ProducesResponsesType(StatusCodes.Status400BadRequest)]</w:t>
+      </w:r>
+      <w:r>
+        <w:rPr>
+          <w:rFonts w:ascii="Arial" w:hAnsi="Arial" w:cs="Arial"/>
+          <w:sz w:val="24"/>
+          <w:szCs w:val="24"/>
+        </w:rPr>
+        <w:t xml:space="preserve"> para qualquer erro obti</w:t>
+      </w:r>
+      <w:r>
+        <w:rPr>
+          <w:rFonts w:ascii="Arial" w:hAnsi="Arial" w:cs="Arial"/>
+          <w:sz w:val="24"/>
+          <w:szCs w:val="24"/>
+        </w:rPr>
+        <w:t>do.</w:t>
+      </w:r>
+      <w:r>
+        <w:rPr>
+          <w:rFonts w:ascii="Arial" w:hAnsi="Arial" w:cs="Arial"/>
+          <w:sz w:val="24"/>
+          <w:szCs w:val="24"/>
+        </w:rPr>
+        <w:t xml:space="preserve"> </w:t>
+      </w:r>
+      <w:r>
+        <w:rPr>
+          <w:rFonts w:ascii="Arial" w:hAnsi="Arial" w:cs="Arial"/>
+          <w:b/>
+          <w:bCs/>
+          <w:sz w:val="24"/>
+          <w:szCs w:val="24"/>
+        </w:rPr>
+        <w:br/>
+      </w:r>
+    </w:p>
+    <w:p>
+      <w:pPr>
+        <w:rPr>
+          <w:rFonts w:ascii="Arial" w:hAnsi="Arial" w:cs="Arial"/>
+          <w:sz w:val="24"/>
+          <w:szCs w:val="24"/>
+        </w:rPr>
+      </w:pPr>
+    </w:p>
+    <w:p>
+      <w:pPr>
+        <w:jc w:val="center"/>
+        <w:rPr>
+          <w:rFonts w:ascii="Arial" w:hAnsi="Arial" w:cs="Arial"/>
+          <w:b/>
+          <w:bCs/>
+          <w:sz w:val="24"/>
+          <w:szCs w:val="24"/>
+        </w:rPr>
+      </w:pPr>
+      <w:r>
+        <w:rPr>
+          <w:rFonts w:ascii="Arial" w:hAnsi="Arial" w:cs="Arial"/>
+          <w:b/>
+          <w:bCs/>
+          <w:sz w:val="24"/>
+          <w:szCs w:val="24"/>
+        </w:rPr>
+        <w:t>Formatadores de dados de resposta Personalizados</w:t>
+      </w:r>
+    </w:p>
+    <w:p>
+      <w:pPr>
+        <w:jc w:val="center"/>
+        <w:rPr>
+          <w:rFonts w:ascii="Arial" w:hAnsi="Arial" w:cs="Arial"/>
+          <w:sz w:val="24"/>
+          <w:szCs w:val="24"/>
+        </w:rPr>
+      </w:pPr>
+    </w:p>
+    <w:p>
+      <w:pPr>
+        <w:pStyle w:val="PargrafodaLista"/>
+        <w:numPr>
+          <w:ilvl w:val="0"/>
+          <w:numId w:val="4"/>
+        </w:numPr>
+        <w:rPr>
+          <w:rFonts w:ascii="Arial" w:hAnsi="Arial" w:cs="Arial"/>
+          <w:sz w:val="24"/>
+          <w:szCs w:val="24"/>
+        </w:rPr>
+      </w:pPr>
+      <w:r>
+        <w:rPr>
+          <w:rFonts w:ascii="Arial" w:hAnsi="Arial" w:cs="Arial"/>
+          <w:sz w:val="24"/>
+          <w:szCs w:val="24"/>
+        </w:rPr>
+        <w:t xml:space="preserve">Podemos criar uma classe “mãe” que herda de nossa ControllerBase, </w:t>
+      </w:r>
+      <w:r>
+        <w:rPr>
+          <w:rFonts w:ascii="Arial" w:hAnsi="Arial" w:cs="Arial"/>
+          <w:sz w:val="24"/>
+          <w:szCs w:val="24"/>
+        </w:rPr>
+        <w:t>tornando assim a nossa principal.</w:t>
+      </w:r>
+    </w:p>
+    <w:p>
+      <w:pPr>
+        <w:pStyle w:val="PargrafodaLista"/>
+        <w:rPr>
+          <w:rFonts w:ascii="Arial" w:hAnsi="Arial" w:cs="Arial"/>
+          <w:sz w:val="24"/>
+          <w:szCs w:val="24"/>
+        </w:rPr>
+      </w:pPr>
+    </w:p>
+    <w:p>
+      <w:pPr>
+        <w:pStyle w:val="PargrafodaLista"/>
+        <w:rPr>
+          <w:rFonts w:ascii="Arial" w:hAnsi="Arial" w:cs="Arial"/>
+          <w:b/>
+          <w:bCs/>
+          <w:sz w:val="24"/>
+          <w:szCs w:val="24"/>
+          <w:lang w:val="en-US"/>
+        </w:rPr>
+      </w:pPr>
+      <w:r>
+        <w:rPr>
+          <w:rFonts w:ascii="Arial" w:hAnsi="Arial" w:cs="Arial"/>
+          <w:b/>
+          <w:bCs/>
+          <w:sz w:val="24"/>
+          <w:szCs w:val="24"/>
+          <w:lang w:val="en-US"/>
+        </w:rPr>
+        <w:t>Public abstract class MainController : ControllerBase</w:t>
+      </w:r>
+    </w:p>
+    <w:p>
+      <w:pPr>
+        <w:pStyle w:val="PargrafodaLista"/>
+        <w:rPr>
+          <w:rFonts w:ascii="Arial" w:hAnsi="Arial" w:cs="Arial"/>
+          <w:b/>
+          <w:bCs/>
+          <w:sz w:val="24"/>
+          <w:szCs w:val="24"/>
+          <w:lang w:val="en-US"/>
+        </w:rPr>
+      </w:pPr>
+      <w:r>
+        <w:rPr>
+          <w:rFonts w:ascii="Arial" w:hAnsi="Arial" w:cs="Arial"/>
+          <w:b/>
+          <w:bCs/>
+          <w:sz w:val="24"/>
+          <w:szCs w:val="24"/>
+          <w:lang w:val="en-US"/>
+        </w:rPr>
+        <w:t>{</w:t>
+      </w:r>
+    </w:p>
+    <w:p>
+      <w:pPr>
+        <w:pStyle w:val="PargrafodaLista"/>
+        <w:rPr>
+          <w:rFonts w:ascii="Arial" w:hAnsi="Arial" w:cs="Arial"/>
+          <w:b/>
+          <w:bCs/>
+          <w:sz w:val="24"/>
+          <w:szCs w:val="24"/>
+          <w:lang w:val="en-US"/>
+        </w:rPr>
+      </w:pPr>
+      <w:r>
+        <w:rPr>
+          <w:rFonts w:ascii="Arial" w:hAnsi="Arial" w:cs="Arial"/>
+          <w:b/>
+          <w:bCs/>
+          <w:sz w:val="24"/>
+          <w:szCs w:val="24"/>
+          <w:lang w:val="en-US"/>
+        </w:rPr>
+        <w:tab/>
+        <w:t>Protected ActionResul CustomResponse</w:t>
+      </w:r>
+    </w:p>
+    <w:p>
+      <w:pPr>
+        <w:pStyle w:val="PargrafodaLista"/>
+        <w:rPr>
+          <w:rFonts w:ascii="Arial" w:hAnsi="Arial" w:cs="Arial"/>
+          <w:b/>
+          <w:bCs/>
+          <w:sz w:val="24"/>
+          <w:szCs w:val="24"/>
+          <w:lang w:val="en-US"/>
+        </w:rPr>
+      </w:pPr>
+      <w:r>
+        <w:rPr>
+          <w:rFonts w:ascii="Arial" w:hAnsi="Arial" w:cs="Arial"/>
+          <w:b/>
+          <w:bCs/>
+          <w:sz w:val="24"/>
+          <w:szCs w:val="24"/>
+          <w:lang w:val="en-US"/>
+        </w:rPr>
+        <w:t>}</w:t>
+      </w:r>
+    </w:p>
+    <w:p>
+      <w:pPr>
+        <w:pStyle w:val="PargrafodaLista"/>
+        <w:rPr>
+          <w:rFonts w:ascii="Arial" w:hAnsi="Arial" w:cs="Arial"/>
+          <w:sz w:val="24"/>
+          <w:szCs w:val="24"/>
+          <w:lang w:val="en-US"/>
+        </w:rPr>
+      </w:pPr>
+    </w:p>
+    <w:p>
+      <w:pPr>
+        <w:pStyle w:val="PargrafodaLista"/>
+        <w:numPr>
+          <w:ilvl w:val="0"/>
+          <w:numId w:val="4"/>
+        </w:numPr>
+        <w:rPr>
+          <w:rFonts w:ascii="Arial" w:hAnsi="Arial" w:cs="Arial"/>
+          <w:sz w:val="24"/>
+          <w:szCs w:val="24"/>
+        </w:rPr>
+      </w:pPr>
+      <w:r>
+        <w:rPr>
+          <w:rFonts w:ascii="Arial" w:hAnsi="Arial" w:cs="Arial"/>
+          <w:sz w:val="24"/>
+          <w:szCs w:val="24"/>
+        </w:rPr>
+        <w:t>Assim, podemos criar nossa Actio</w:t>
+      </w:r>
+      <w:r>
+        <w:rPr>
+          <w:rFonts w:ascii="Arial" w:hAnsi="Arial" w:cs="Arial"/>
+          <w:sz w:val="24"/>
+          <w:szCs w:val="24"/>
+        </w:rPr>
+        <w:t>nResult personalizada.</w:t>
+      </w:r>
+    </w:p>
+    <w:p>
+      <w:pPr>
+        <w:jc w:val="center"/>
+        <w:rPr>
+          <w:rFonts w:ascii="Arial" w:hAnsi="Arial" w:cs="Arial"/>
+          <w:b/>
+          <w:bCs/>
+          <w:sz w:val="24"/>
+          <w:szCs w:val="24"/>
+        </w:rPr>
+      </w:pPr>
+      <w:r>
+        <w:rPr>
+          <w:rFonts w:ascii="Arial" w:hAnsi="Arial" w:cs="Arial"/>
+          <w:b/>
+          <w:bCs/>
+          <w:sz w:val="24"/>
+          <w:szCs w:val="24"/>
+        </w:rPr>
+        <w:t>[CONFERIR VIDEO FORMATADOR DE RESPONSE PERSONALIZADO PARA ENTENDER MAIS A FUNDO]</w:t>
+      </w:r>
     </w:p>
     <w:sectPr>
       <w:pgSz w:w="11906" w:h="16838"/>
@@ -2410,95 +3124,9 @@
 <file path=word/numbering.xml><?xml version="1.0" encoding="utf-8"?>
 <w:numbering xmlns:wpc="http://schemas.microsoft.com/office/word/2010/wordprocessingCanvas" xmlns:cx="http://schemas.microsoft.com/office/drawing/2014/chartex" xmlns:cx1="http://schemas.microsoft.com/office/drawing/2015/9/8/chartex" xmlns:cx2="http://schemas.microsoft.com/office/drawing/2015/10/21/chartex" xmlns:cx3="http://schemas.microsoft.com/office/drawing/2016/5/9/chartex" xmlns:cx4="http://schemas.microsoft.com/office/drawing/2016/5/10/chartex" xmlns:cx5="http://schemas.microsoft.com/office/drawing/2016/5/11/chartex" xmlns:cx6="http://schemas.microsoft.com/office/drawing/2016/5/12/chartex" xmlns:cx7="http://schemas.microsoft.com/office/drawing/2016/5/13/chartex" xmlns:cx8="http://schemas.microsoft.com/office/drawing/2016/5/14/chartex" xmlns:mc="http://schemas.openxmlformats.org/markup-compatibility/2006" xmlns:aink="http://schemas.microsoft.com/office/drawing/2016/ink" xmlns:am3d="http://schemas.microsoft.com/office/drawing/2017/model3d" xmlns:o="urn:schemas-microsoft-com:office:office" xmlns:r="http://schemas.openxmlformats.org/officeDocument/2006/relationships" xmlns:m="http://schemas.openxmlformats.org/officeDocument/2006/math" xmlns:v="urn:schemas-microsoft-com:vml" xmlns:wp14="http://schemas.microsoft.com/office/word/2010/wordprocessingDrawing" xmlns:wp="http://schemas.openxmlformats.org/drawingml/2006/wordprocessingDrawing" xmlns:w10="urn:schemas-microsoft-com:office:word" xmlns:w="http://schemas.openxmlformats.org/wordprocessingml/2006/main" xmlns:w14="http://schemas.microsoft.com/office/word/2010/wordml" xmlns:w15="http://schemas.microsoft.com/office/word/2012/wordml" xmlns:w16cex="http://schemas.microsoft.com/office/word/2018/wordml/cex" xmlns:w16cid="http://schemas.microsoft.com/office/word/2016/wordml/cid" xmlns:w16="http://schemas.microsoft.com/office/word/2018/wordml" xmlns:w16sdtdh="http://schemas.microsoft.com/office/word/2020/wordml/sdtdatahash" xmlns:w16se="http://schemas.microsoft.com/office/word/2015/wordml/symex" xmlns:wpg="http://schemas.microsoft.com/office/word/2010/wordprocessingGroup" xmlns:wpi="http://schemas.microsoft.com/office/word/2010/wordprocessingInk" xmlns:wne="http://schemas.microsoft.com/office/word/2006/wordml" xmlns:wps="http://schemas.microsoft.com/office/word/2010/wordprocessingShape" mc:Ignorable="w14 w15 w16se w16cid w16 w16cex w16sdtdh wp14">
   <w:abstractNum w:abstractNumId="0" w15:restartNumberingAfterBreak="0">
-    <w:nsid w:val="0FD51FF7"/>
+    <w:nsid w:val="0AD13041"/>
     <w:multiLevelType w:val="hybridMultilevel"/>
-    <w:tmpl w:val="E14A7D14"/>
-    <w:lvl w:ilvl="0" w:tplc="0416000F">
-      <w:start w:val="1"/>
-      <w:numFmt w:val="decimal"/>
-      <w:lvlText w:val="%1."/>
-      <w:lvlJc w:val="left"/>
-      <w:pPr>
-        <w:ind w:left="720" w:hanging="360"/>
-      </w:pPr>
-    </w:lvl>
-    <w:lvl w:ilvl="1" w:tplc="04160019" w:tentative="1">
-      <w:start w:val="1"/>
-      <w:numFmt w:val="lowerLetter"/>
-      <w:lvlText w:val="%2."/>
-      <w:lvlJc w:val="left"/>
-      <w:pPr>
-        <w:ind w:left="1440" w:hanging="360"/>
-      </w:pPr>
-    </w:lvl>
-    <w:lvl w:ilvl="2" w:tplc="0416001B" w:tentative="1">
-      <w:start w:val="1"/>
-      <w:numFmt w:val="lowerRoman"/>
-      <w:lvlText w:val="%3."/>
-      <w:lvlJc w:val="right"/>
-      <w:pPr>
-        <w:ind w:left="2160" w:hanging="180"/>
-      </w:pPr>
-    </w:lvl>
-    <w:lvl w:ilvl="3" w:tplc="0416000F" w:tentative="1">
-      <w:start w:val="1"/>
-      <w:numFmt w:val="decimal"/>
-      <w:lvlText w:val="%4."/>
-      <w:lvlJc w:val="left"/>
-      <w:pPr>
-        <w:ind w:left="2880" w:hanging="360"/>
-      </w:pPr>
-    </w:lvl>
-    <w:lvl w:ilvl="4" w:tplc="04160019" w:tentative="1">
-      <w:start w:val="1"/>
-      <w:numFmt w:val="lowerLetter"/>
-      <w:lvlText w:val="%5."/>
-      <w:lvlJc w:val="left"/>
-      <w:pPr>
-        <w:ind w:left="3600" w:hanging="360"/>
-      </w:pPr>
-    </w:lvl>
-    <w:lvl w:ilvl="5" w:tplc="0416001B" w:tentative="1">
-      <w:start w:val="1"/>
-      <w:numFmt w:val="lowerRoman"/>
-      <w:lvlText w:val="%6."/>
-      <w:lvlJc w:val="right"/>
-      <w:pPr>
-        <w:ind w:left="4320" w:hanging="180"/>
-      </w:pPr>
-    </w:lvl>
-    <w:lvl w:ilvl="6" w:tplc="0416000F" w:tentative="1">
-      <w:start w:val="1"/>
-      <w:numFmt w:val="decimal"/>
-      <w:lvlText w:val="%7."/>
-      <w:lvlJc w:val="left"/>
-      <w:pPr>
-        <w:ind w:left="5040" w:hanging="360"/>
-      </w:pPr>
-    </w:lvl>
-    <w:lvl w:ilvl="7" w:tplc="04160019" w:tentative="1">
-      <w:start w:val="1"/>
-      <w:numFmt w:val="lowerLetter"/>
-      <w:lvlText w:val="%8."/>
-      <w:lvlJc w:val="left"/>
-      <w:pPr>
-        <w:ind w:left="5760" w:hanging="360"/>
-      </w:pPr>
-    </w:lvl>
-    <w:lvl w:ilvl="8" w:tplc="0416001B" w:tentative="1">
-      <w:start w:val="1"/>
-      <w:numFmt w:val="lowerRoman"/>
-      <w:lvlText w:val="%9."/>
-      <w:lvlJc w:val="right"/>
-      <w:pPr>
-        <w:ind w:left="6480" w:hanging="180"/>
-      </w:pPr>
-    </w:lvl>
-  </w:abstractNum>
-  <w:abstractNum w:abstractNumId="1" w15:restartNumberingAfterBreak="0">
-    <w:nsid w:val="27577ACE"/>
-    <w:multiLevelType w:val="hybridMultilevel"/>
-    <w:tmpl w:val="1FFA12CC"/>
+    <w:tmpl w:val="BEC874E8"/>
     <w:lvl w:ilvl="0" w:tplc="04160001">
       <w:start w:val="1"/>
       <w:numFmt w:val="bullet"/>
@@ -2608,11 +3236,329 @@
       </w:rPr>
     </w:lvl>
   </w:abstractNum>
+  <w:abstractNum w:abstractNumId="1" w15:restartNumberingAfterBreak="0">
+    <w:nsid w:val="0FD51FF7"/>
+    <w:multiLevelType w:val="hybridMultilevel"/>
+    <w:tmpl w:val="E14A7D14"/>
+    <w:lvl w:ilvl="0" w:tplc="0416000F">
+      <w:start w:val="1"/>
+      <w:numFmt w:val="decimal"/>
+      <w:lvlText w:val="%1."/>
+      <w:lvlJc w:val="left"/>
+      <w:pPr>
+        <w:ind w:left="720" w:hanging="360"/>
+      </w:pPr>
+    </w:lvl>
+    <w:lvl w:ilvl="1" w:tplc="04160019" w:tentative="1">
+      <w:start w:val="1"/>
+      <w:numFmt w:val="lowerLetter"/>
+      <w:lvlText w:val="%2."/>
+      <w:lvlJc w:val="left"/>
+      <w:pPr>
+        <w:ind w:left="1440" w:hanging="360"/>
+      </w:pPr>
+    </w:lvl>
+    <w:lvl w:ilvl="2" w:tplc="0416001B" w:tentative="1">
+      <w:start w:val="1"/>
+      <w:numFmt w:val="lowerRoman"/>
+      <w:lvlText w:val="%3."/>
+      <w:lvlJc w:val="right"/>
+      <w:pPr>
+        <w:ind w:left="2160" w:hanging="180"/>
+      </w:pPr>
+    </w:lvl>
+    <w:lvl w:ilvl="3" w:tplc="0416000F" w:tentative="1">
+      <w:start w:val="1"/>
+      <w:numFmt w:val="decimal"/>
+      <w:lvlText w:val="%4."/>
+      <w:lvlJc w:val="left"/>
+      <w:pPr>
+        <w:ind w:left="2880" w:hanging="360"/>
+      </w:pPr>
+    </w:lvl>
+    <w:lvl w:ilvl="4" w:tplc="04160019" w:tentative="1">
+      <w:start w:val="1"/>
+      <w:numFmt w:val="lowerLetter"/>
+      <w:lvlText w:val="%5."/>
+      <w:lvlJc w:val="left"/>
+      <w:pPr>
+        <w:ind w:left="3600" w:hanging="360"/>
+      </w:pPr>
+    </w:lvl>
+    <w:lvl w:ilvl="5" w:tplc="0416001B" w:tentative="1">
+      <w:start w:val="1"/>
+      <w:numFmt w:val="lowerRoman"/>
+      <w:lvlText w:val="%6."/>
+      <w:lvlJc w:val="right"/>
+      <w:pPr>
+        <w:ind w:left="4320" w:hanging="180"/>
+      </w:pPr>
+    </w:lvl>
+    <w:lvl w:ilvl="6" w:tplc="0416000F" w:tentative="1">
+      <w:start w:val="1"/>
+      <w:numFmt w:val="decimal"/>
+      <w:lvlText w:val="%7."/>
+      <w:lvlJc w:val="left"/>
+      <w:pPr>
+        <w:ind w:left="5040" w:hanging="360"/>
+      </w:pPr>
+    </w:lvl>
+    <w:lvl w:ilvl="7" w:tplc="04160019" w:tentative="1">
+      <w:start w:val="1"/>
+      <w:numFmt w:val="lowerLetter"/>
+      <w:lvlText w:val="%8."/>
+      <w:lvlJc w:val="left"/>
+      <w:pPr>
+        <w:ind w:left="5760" w:hanging="360"/>
+      </w:pPr>
+    </w:lvl>
+    <w:lvl w:ilvl="8" w:tplc="0416001B" w:tentative="1">
+      <w:start w:val="1"/>
+      <w:numFmt w:val="lowerRoman"/>
+      <w:lvlText w:val="%9."/>
+      <w:lvlJc w:val="right"/>
+      <w:pPr>
+        <w:ind w:left="6480" w:hanging="180"/>
+      </w:pPr>
+    </w:lvl>
+  </w:abstractNum>
+  <w:abstractNum w:abstractNumId="2" w15:restartNumberingAfterBreak="0">
+    <w:nsid w:val="27577ACE"/>
+    <w:multiLevelType w:val="hybridMultilevel"/>
+    <w:tmpl w:val="1FFA12CC"/>
+    <w:lvl w:ilvl="0" w:tplc="04160001">
+      <w:start w:val="1"/>
+      <w:numFmt w:val="bullet"/>
+      <w:lvlText w:val=""/>
+      <w:lvlJc w:val="left"/>
+      <w:pPr>
+        <w:ind w:left="720" w:hanging="360"/>
+      </w:pPr>
+      <w:rPr>
+        <w:rFonts w:ascii="Symbol" w:hAnsi="Symbol" w:hint="default"/>
+      </w:rPr>
+    </w:lvl>
+    <w:lvl w:ilvl="1" w:tplc="04160003" w:tentative="1">
+      <w:start w:val="1"/>
+      <w:numFmt w:val="bullet"/>
+      <w:lvlText w:val="o"/>
+      <w:lvlJc w:val="left"/>
+      <w:pPr>
+        <w:ind w:left="1440" w:hanging="360"/>
+      </w:pPr>
+      <w:rPr>
+        <w:rFonts w:ascii="Courier New" w:hAnsi="Courier New" w:cs="Courier New" w:hint="default"/>
+      </w:rPr>
+    </w:lvl>
+    <w:lvl w:ilvl="2" w:tplc="04160005" w:tentative="1">
+      <w:start w:val="1"/>
+      <w:numFmt w:val="bullet"/>
+      <w:lvlText w:val=""/>
+      <w:lvlJc w:val="left"/>
+      <w:pPr>
+        <w:ind w:left="2160" w:hanging="360"/>
+      </w:pPr>
+      <w:rPr>
+        <w:rFonts w:ascii="Wingdings" w:hAnsi="Wingdings" w:hint="default"/>
+      </w:rPr>
+    </w:lvl>
+    <w:lvl w:ilvl="3" w:tplc="04160001" w:tentative="1">
+      <w:start w:val="1"/>
+      <w:numFmt w:val="bullet"/>
+      <w:lvlText w:val=""/>
+      <w:lvlJc w:val="left"/>
+      <w:pPr>
+        <w:ind w:left="2880" w:hanging="360"/>
+      </w:pPr>
+      <w:rPr>
+        <w:rFonts w:ascii="Symbol" w:hAnsi="Symbol" w:hint="default"/>
+      </w:rPr>
+    </w:lvl>
+    <w:lvl w:ilvl="4" w:tplc="04160003" w:tentative="1">
+      <w:start w:val="1"/>
+      <w:numFmt w:val="bullet"/>
+      <w:lvlText w:val="o"/>
+      <w:lvlJc w:val="left"/>
+      <w:pPr>
+        <w:ind w:left="3600" w:hanging="360"/>
+      </w:pPr>
+      <w:rPr>
+        <w:rFonts w:ascii="Courier New" w:hAnsi="Courier New" w:cs="Courier New" w:hint="default"/>
+      </w:rPr>
+    </w:lvl>
+    <w:lvl w:ilvl="5" w:tplc="04160005" w:tentative="1">
+      <w:start w:val="1"/>
+      <w:numFmt w:val="bullet"/>
+      <w:lvlText w:val=""/>
+      <w:lvlJc w:val="left"/>
+      <w:pPr>
+        <w:ind w:left="4320" w:hanging="360"/>
+      </w:pPr>
+      <w:rPr>
+        <w:rFonts w:ascii="Wingdings" w:hAnsi="Wingdings" w:hint="default"/>
+      </w:rPr>
+    </w:lvl>
+    <w:lvl w:ilvl="6" w:tplc="04160001" w:tentative="1">
+      <w:start w:val="1"/>
+      <w:numFmt w:val="bullet"/>
+      <w:lvlText w:val=""/>
+      <w:lvlJc w:val="left"/>
+      <w:pPr>
+        <w:ind w:left="5040" w:hanging="360"/>
+      </w:pPr>
+      <w:rPr>
+        <w:rFonts w:ascii="Symbol" w:hAnsi="Symbol" w:hint="default"/>
+      </w:rPr>
+    </w:lvl>
+    <w:lvl w:ilvl="7" w:tplc="04160003" w:tentative="1">
+      <w:start w:val="1"/>
+      <w:numFmt w:val="bullet"/>
+      <w:lvlText w:val="o"/>
+      <w:lvlJc w:val="left"/>
+      <w:pPr>
+        <w:ind w:left="5760" w:hanging="360"/>
+      </w:pPr>
+      <w:rPr>
+        <w:rFonts w:ascii="Courier New" w:hAnsi="Courier New" w:cs="Courier New" w:hint="default"/>
+      </w:rPr>
+    </w:lvl>
+    <w:lvl w:ilvl="8" w:tplc="04160005" w:tentative="1">
+      <w:start w:val="1"/>
+      <w:numFmt w:val="bullet"/>
+      <w:lvlText w:val=""/>
+      <w:lvlJc w:val="left"/>
+      <w:pPr>
+        <w:ind w:left="6480" w:hanging="360"/>
+      </w:pPr>
+      <w:rPr>
+        <w:rFonts w:ascii="Wingdings" w:hAnsi="Wingdings" w:hint="default"/>
+      </w:rPr>
+    </w:lvl>
+  </w:abstractNum>
+  <w:abstractNum w:abstractNumId="3" w15:restartNumberingAfterBreak="0">
+    <w:nsid w:val="3FC52A74"/>
+    <w:multiLevelType w:val="hybridMultilevel"/>
+    <w:tmpl w:val="533C8FFE"/>
+    <w:lvl w:ilvl="0" w:tplc="04160001">
+      <w:start w:val="1"/>
+      <w:numFmt w:val="bullet"/>
+      <w:lvlText w:val=""/>
+      <w:lvlJc w:val="left"/>
+      <w:pPr>
+        <w:ind w:left="720" w:hanging="360"/>
+      </w:pPr>
+      <w:rPr>
+        <w:rFonts w:ascii="Symbol" w:hAnsi="Symbol" w:hint="default"/>
+      </w:rPr>
+    </w:lvl>
+    <w:lvl w:ilvl="1" w:tplc="04160003" w:tentative="1">
+      <w:start w:val="1"/>
+      <w:numFmt w:val="bullet"/>
+      <w:lvlText w:val="o"/>
+      <w:lvlJc w:val="left"/>
+      <w:pPr>
+        <w:ind w:left="1440" w:hanging="360"/>
+      </w:pPr>
+      <w:rPr>
+        <w:rFonts w:ascii="Courier New" w:hAnsi="Courier New" w:cs="Courier New" w:hint="default"/>
+      </w:rPr>
+    </w:lvl>
+    <w:lvl w:ilvl="2" w:tplc="04160005" w:tentative="1">
+      <w:start w:val="1"/>
+      <w:numFmt w:val="bullet"/>
+      <w:lvlText w:val=""/>
+      <w:lvlJc w:val="left"/>
+      <w:pPr>
+        <w:ind w:left="2160" w:hanging="360"/>
+      </w:pPr>
+      <w:rPr>
+        <w:rFonts w:ascii="Wingdings" w:hAnsi="Wingdings" w:hint="default"/>
+      </w:rPr>
+    </w:lvl>
+    <w:lvl w:ilvl="3" w:tplc="04160001" w:tentative="1">
+      <w:start w:val="1"/>
+      <w:numFmt w:val="bullet"/>
+      <w:lvlText w:val=""/>
+      <w:lvlJc w:val="left"/>
+      <w:pPr>
+        <w:ind w:left="2880" w:hanging="360"/>
+      </w:pPr>
+      <w:rPr>
+        <w:rFonts w:ascii="Symbol" w:hAnsi="Symbol" w:hint="default"/>
+      </w:rPr>
+    </w:lvl>
+    <w:lvl w:ilvl="4" w:tplc="04160003" w:tentative="1">
+      <w:start w:val="1"/>
+      <w:numFmt w:val="bullet"/>
+      <w:lvlText w:val="o"/>
+      <w:lvlJc w:val="left"/>
+      <w:pPr>
+        <w:ind w:left="3600" w:hanging="360"/>
+      </w:pPr>
+      <w:rPr>
+        <w:rFonts w:ascii="Courier New" w:hAnsi="Courier New" w:cs="Courier New" w:hint="default"/>
+      </w:rPr>
+    </w:lvl>
+    <w:lvl w:ilvl="5" w:tplc="04160005" w:tentative="1">
+      <w:start w:val="1"/>
+      <w:numFmt w:val="bullet"/>
+      <w:lvlText w:val=""/>
+      <w:lvlJc w:val="left"/>
+      <w:pPr>
+        <w:ind w:left="4320" w:hanging="360"/>
+      </w:pPr>
+      <w:rPr>
+        <w:rFonts w:ascii="Wingdings" w:hAnsi="Wingdings" w:hint="default"/>
+      </w:rPr>
+    </w:lvl>
+    <w:lvl w:ilvl="6" w:tplc="04160001" w:tentative="1">
+      <w:start w:val="1"/>
+      <w:numFmt w:val="bullet"/>
+      <w:lvlText w:val=""/>
+      <w:lvlJc w:val="left"/>
+      <w:pPr>
+        <w:ind w:left="5040" w:hanging="360"/>
+      </w:pPr>
+      <w:rPr>
+        <w:rFonts w:ascii="Symbol" w:hAnsi="Symbol" w:hint="default"/>
+      </w:rPr>
+    </w:lvl>
+    <w:lvl w:ilvl="7" w:tplc="04160003" w:tentative="1">
+      <w:start w:val="1"/>
+      <w:numFmt w:val="bullet"/>
+      <w:lvlText w:val="o"/>
+      <w:lvlJc w:val="left"/>
+      <w:pPr>
+        <w:ind w:left="5760" w:hanging="360"/>
+      </w:pPr>
+      <w:rPr>
+        <w:rFonts w:ascii="Courier New" w:hAnsi="Courier New" w:cs="Courier New" w:hint="default"/>
+      </w:rPr>
+    </w:lvl>
+    <w:lvl w:ilvl="8" w:tplc="04160005" w:tentative="1">
+      <w:start w:val="1"/>
+      <w:numFmt w:val="bullet"/>
+      <w:lvlText w:val=""/>
+      <w:lvlJc w:val="left"/>
+      <w:pPr>
+        <w:ind w:left="6480" w:hanging="360"/>
+      </w:pPr>
+      <w:rPr>
+        <w:rFonts w:ascii="Wingdings" w:hAnsi="Wingdings" w:hint="default"/>
+      </w:rPr>
+    </w:lvl>
+  </w:abstractNum>
   <w:num w:numId="1" w16cid:durableId="1789886319">
+    <w:abstractNumId w:val="1"/>
+  </w:num>
+  <w:num w:numId="2" w16cid:durableId="1432311624">
+    <w:abstractNumId w:val="2"/>
+  </w:num>
+  <w:num w:numId="3" w16cid:durableId="693071936">
     <w:abstractNumId w:val="0"/>
   </w:num>
-  <w:num w:numId="2" w16cid:durableId="1432311624">
-    <w:abstractNumId w:val="1"/>
+  <w:num w:numId="4" w16cid:durableId="93135922">
+    <w:abstractNumId w:val="3"/>
   </w:num>
 </w:numbering>
 </file>

</xml_diff>

<commit_message>
Learning about analyzers and conventions in ApiRest with Asp.NET
</commit_message>
<xml_diff>
--- a/03 - REST com ASP.NET Core WebAPI/Anotações API Rest.docx
+++ b/03 - REST com ASP.NET Core WebAPI/Anotações API Rest.docx
@@ -55,6 +55,7 @@
         </w:rPr>
         <w:t>Ele é um marco da criação da WEB, que gira em torno da conversa do “</w:t>
       </w:r>
+      <w:proofErr w:type="spellStart"/>
       <w:r>
         <w:rPr>
           <w:rFonts w:ascii="Arial" w:hAnsi="Arial" w:cs="Arial"/>
@@ -65,6 +66,7 @@
         </w:rPr>
         <w:t>Client</w:t>
       </w:r>
+      <w:proofErr w:type="spellEnd"/>
       <w:r>
         <w:rPr>
           <w:rFonts w:ascii="Arial" w:hAnsi="Arial" w:cs="Arial"/>
@@ -89,7 +91,25 @@
           <w:sz w:val="24"/>
           <w:szCs w:val="24"/>
         </w:rPr>
-        <w:t xml:space="preserve">”. Você faz um pedido (request) e ele te </w:t>
+        <w:t>”. Você faz um pedido (</w:t>
+      </w:r>
+      <w:proofErr w:type="spellStart"/>
+      <w:r>
+        <w:rPr>
+          <w:rFonts w:ascii="Arial" w:hAnsi="Arial" w:cs="Arial"/>
+          <w:sz w:val="24"/>
+          <w:szCs w:val="24"/>
+        </w:rPr>
+        <w:t>request</w:t>
+      </w:r>
+      <w:proofErr w:type="spellEnd"/>
+      <w:r>
+        <w:rPr>
+          <w:rFonts w:ascii="Arial" w:hAnsi="Arial" w:cs="Arial"/>
+          <w:sz w:val="24"/>
+          <w:szCs w:val="24"/>
+        </w:rPr>
+        <w:t xml:space="preserve">) e ele te </w:t>
       </w:r>
       <w:r>
         <w:rPr>
@@ -162,6 +182,7 @@
           <w:szCs w:val="24"/>
         </w:rPr>
       </w:pPr>
+      <w:proofErr w:type="spellStart"/>
       <w:r>
         <w:rPr>
           <w:rFonts w:ascii="Arial" w:hAnsi="Arial" w:cs="Arial"/>
@@ -173,6 +194,7 @@
         </w:rPr>
         <w:t>Verb</w:t>
       </w:r>
+      <w:proofErr w:type="spellEnd"/>
       <w:r>
         <w:rPr>
           <w:rFonts w:ascii="Arial" w:hAnsi="Arial" w:cs="Arial"/>
@@ -218,6 +240,7 @@
           <w:szCs w:val="24"/>
         </w:rPr>
       </w:pPr>
+      <w:proofErr w:type="spellStart"/>
       <w:r>
         <w:rPr>
           <w:rFonts w:ascii="Arial" w:hAnsi="Arial" w:cs="Arial"/>
@@ -229,6 +252,7 @@
         </w:rPr>
         <w:t>Version</w:t>
       </w:r>
+      <w:proofErr w:type="spellEnd"/>
       <w:r>
         <w:rPr>
           <w:rFonts w:ascii="Arial" w:hAnsi="Arial" w:cs="Arial"/>
@@ -307,8 +331,21 @@
           <w:sz w:val="24"/>
           <w:szCs w:val="24"/>
         </w:rPr>
-        <w:t>Request Message</w:t>
-      </w:r>
+        <w:t xml:space="preserve">Request </w:t>
+      </w:r>
+      <w:proofErr w:type="spellStart"/>
+      <w:r>
+        <w:rPr>
+          <w:rFonts w:ascii="Arial" w:hAnsi="Arial" w:cs="Arial"/>
+          <w:b/>
+          <w:bCs/>
+          <w:color w:val="FF0000"/>
+          <w:sz w:val="24"/>
+          <w:szCs w:val="24"/>
+        </w:rPr>
+        <w:t>Message</w:t>
+      </w:r>
+      <w:proofErr w:type="spellEnd"/>
       <w:r>
         <w:rPr>
           <w:rFonts w:ascii="Arial" w:hAnsi="Arial" w:cs="Arial"/>
@@ -378,8 +415,21 @@
           <w:sz w:val="24"/>
           <w:szCs w:val="24"/>
         </w:rPr>
-        <w:t>Response Code</w:t>
-      </w:r>
+        <w:t xml:space="preserve">Response </w:t>
+      </w:r>
+      <w:proofErr w:type="spellStart"/>
+      <w:r>
+        <w:rPr>
+          <w:rFonts w:ascii="Arial" w:hAnsi="Arial" w:cs="Arial"/>
+          <w:b/>
+          <w:bCs/>
+          <w:color w:val="FF0000"/>
+          <w:sz w:val="24"/>
+          <w:szCs w:val="24"/>
+        </w:rPr>
+        <w:t>Code</w:t>
+      </w:r>
+      <w:proofErr w:type="spellEnd"/>
       <w:r>
         <w:rPr>
           <w:rFonts w:ascii="Arial" w:hAnsi="Arial" w:cs="Arial"/>
@@ -406,8 +456,21 @@
           <w:sz w:val="24"/>
           <w:szCs w:val="24"/>
         </w:rPr>
-        <w:t>HTTP Version</w:t>
-      </w:r>
+        <w:t xml:space="preserve">HTTP </w:t>
+      </w:r>
+      <w:proofErr w:type="spellStart"/>
+      <w:r>
+        <w:rPr>
+          <w:rFonts w:ascii="Arial" w:hAnsi="Arial" w:cs="Arial"/>
+          <w:b/>
+          <w:bCs/>
+          <w:color w:val="FF0000"/>
+          <w:sz w:val="24"/>
+          <w:szCs w:val="24"/>
+        </w:rPr>
+        <w:t>Version</w:t>
+      </w:r>
+      <w:proofErr w:type="spellEnd"/>
       <w:r>
         <w:rPr>
           <w:rFonts w:ascii="Arial" w:hAnsi="Arial" w:cs="Arial"/>
@@ -462,8 +525,21 @@
           <w:sz w:val="24"/>
           <w:szCs w:val="24"/>
         </w:rPr>
-        <w:t>Response Message</w:t>
-      </w:r>
+        <w:t xml:space="preserve">Response </w:t>
+      </w:r>
+      <w:proofErr w:type="spellStart"/>
+      <w:r>
+        <w:rPr>
+          <w:rFonts w:ascii="Arial" w:hAnsi="Arial" w:cs="Arial"/>
+          <w:b/>
+          <w:bCs/>
+          <w:color w:val="FF0000"/>
+          <w:sz w:val="24"/>
+          <w:szCs w:val="24"/>
+        </w:rPr>
+        <w:t>Message</w:t>
+      </w:r>
+      <w:proofErr w:type="spellEnd"/>
       <w:r>
         <w:rPr>
           <w:rFonts w:ascii="Arial" w:hAnsi="Arial" w:cs="Arial"/>
@@ -494,7 +570,25 @@
           <w:sz w:val="24"/>
           <w:szCs w:val="24"/>
         </w:rPr>
-        <w:t>Requisição vinda do server.</w:t>
+        <w:t xml:space="preserve">Requisição vinda do </w:t>
+      </w:r>
+      <w:proofErr w:type="gramStart"/>
+      <w:r>
+        <w:rPr>
+          <w:rFonts w:ascii="Arial" w:hAnsi="Arial" w:cs="Arial"/>
+          <w:sz w:val="24"/>
+          <w:szCs w:val="24"/>
+        </w:rPr>
+        <w:t>server</w:t>
+      </w:r>
+      <w:proofErr w:type="gramEnd"/>
+      <w:r>
+        <w:rPr>
+          <w:rFonts w:ascii="Arial" w:hAnsi="Arial" w:cs="Arial"/>
+          <w:sz w:val="24"/>
+          <w:szCs w:val="24"/>
+        </w:rPr>
+        <w:t>.</w:t>
       </w:r>
     </w:p>
     <w:p>
@@ -883,7 +977,33 @@
           <w:szCs w:val="24"/>
           <w:shd w:val="clear" w:color="auto" w:fill="FFFFFF"/>
         </w:rPr>
-        <w:t>REST vs SOAP</w:t>
+        <w:t xml:space="preserve">REST </w:t>
+      </w:r>
+      <w:proofErr w:type="spellStart"/>
+      <w:r>
+        <w:rPr>
+          <w:rFonts w:ascii="Arial" w:hAnsi="Arial" w:cs="Arial"/>
+          <w:b/>
+          <w:bCs/>
+          <w:color w:val="FF0000"/>
+          <w:sz w:val="24"/>
+          <w:szCs w:val="24"/>
+          <w:shd w:val="clear" w:color="auto" w:fill="FFFFFF"/>
+        </w:rPr>
+        <w:t>vs</w:t>
+      </w:r>
+      <w:proofErr w:type="spellEnd"/>
+      <w:r>
+        <w:rPr>
+          <w:rFonts w:ascii="Arial" w:hAnsi="Arial" w:cs="Arial"/>
+          <w:b/>
+          <w:bCs/>
+          <w:color w:val="FF0000"/>
+          <w:sz w:val="24"/>
+          <w:szCs w:val="24"/>
+          <w:shd w:val="clear" w:color="auto" w:fill="FFFFFF"/>
+        </w:rPr>
+        <w:t xml:space="preserve"> SOAP</w:t>
       </w:r>
     </w:p>
     <w:p>
@@ -1536,14 +1656,45 @@
           <w:lang w:val="en-US"/>
         </w:rPr>
       </w:pPr>
-      <w:r>
-        <w:rPr>
-          <w:rFonts w:ascii="Arial" w:hAnsi="Arial" w:cs="Arial"/>
-          <w:sz w:val="24"/>
-          <w:szCs w:val="24"/>
-          <w:lang w:val="en-US"/>
-        </w:rPr>
-        <w:t>Abro o command line or PowerShell na pasta desejada.</w:t>
+      <w:proofErr w:type="spellStart"/>
+      <w:r>
+        <w:rPr>
+          <w:rFonts w:ascii="Arial" w:hAnsi="Arial" w:cs="Arial"/>
+          <w:sz w:val="24"/>
+          <w:szCs w:val="24"/>
+          <w:lang w:val="en-US"/>
+        </w:rPr>
+        <w:t>Abro</w:t>
+      </w:r>
+      <w:proofErr w:type="spellEnd"/>
+      <w:r>
+        <w:rPr>
+          <w:rFonts w:ascii="Arial" w:hAnsi="Arial" w:cs="Arial"/>
+          <w:sz w:val="24"/>
+          <w:szCs w:val="24"/>
+          <w:lang w:val="en-US"/>
+        </w:rPr>
+        <w:t xml:space="preserve"> o command line or PowerShell </w:t>
+      </w:r>
+      <w:proofErr w:type="spellStart"/>
+      <w:r>
+        <w:rPr>
+          <w:rFonts w:ascii="Arial" w:hAnsi="Arial" w:cs="Arial"/>
+          <w:sz w:val="24"/>
+          <w:szCs w:val="24"/>
+          <w:lang w:val="en-US"/>
+        </w:rPr>
+        <w:t>na</w:t>
+      </w:r>
+      <w:proofErr w:type="spellEnd"/>
+      <w:r>
+        <w:rPr>
+          <w:rFonts w:ascii="Arial" w:hAnsi="Arial" w:cs="Arial"/>
+          <w:sz w:val="24"/>
+          <w:szCs w:val="24"/>
+          <w:lang w:val="en-US"/>
+        </w:rPr>
+        <w:t xml:space="preserve"> pasta desejada.</w:t>
       </w:r>
     </w:p>
     <w:p>
@@ -1838,7 +1989,43 @@
           <w:sz w:val="24"/>
           <w:szCs w:val="24"/>
         </w:rPr>
-        <w:t>indicando a sua finalidade. Exemplo (public void Post, Get,Put, Delete).</w:t>
+        <w:t xml:space="preserve">indicando a sua finalidade. Exemplo (public </w:t>
+      </w:r>
+      <w:proofErr w:type="spellStart"/>
+      <w:r>
+        <w:rPr>
+          <w:rFonts w:ascii="Arial" w:hAnsi="Arial" w:cs="Arial"/>
+          <w:sz w:val="24"/>
+          <w:szCs w:val="24"/>
+        </w:rPr>
+        <w:t>void</w:t>
+      </w:r>
+      <w:proofErr w:type="spellEnd"/>
+      <w:r>
+        <w:rPr>
+          <w:rFonts w:ascii="Arial" w:hAnsi="Arial" w:cs="Arial"/>
+          <w:sz w:val="24"/>
+          <w:szCs w:val="24"/>
+        </w:rPr>
+        <w:t xml:space="preserve"> Post, </w:t>
+      </w:r>
+      <w:proofErr w:type="spellStart"/>
+      <w:r>
+        <w:rPr>
+          <w:rFonts w:ascii="Arial" w:hAnsi="Arial" w:cs="Arial"/>
+          <w:sz w:val="24"/>
+          <w:szCs w:val="24"/>
+        </w:rPr>
+        <w:t>Get,Put</w:t>
+      </w:r>
+      <w:proofErr w:type="spellEnd"/>
+      <w:r>
+        <w:rPr>
+          <w:rFonts w:ascii="Arial" w:hAnsi="Arial" w:cs="Arial"/>
+          <w:sz w:val="24"/>
+          <w:szCs w:val="24"/>
+        </w:rPr>
+        <w:t>, Delete).</w:t>
       </w:r>
     </w:p>
     <w:p>
@@ -2006,7 +2193,25 @@
           <w:sz w:val="24"/>
           <w:szCs w:val="24"/>
         </w:rPr>
-        <w:t xml:space="preserve">A controller no desenvolvimento de APIs elas são de extrema importância, pois são com elas que temos uma base de nossa API. </w:t>
+        <w:t xml:space="preserve">A </w:t>
+      </w:r>
+      <w:proofErr w:type="spellStart"/>
+      <w:r>
+        <w:rPr>
+          <w:rFonts w:ascii="Arial" w:hAnsi="Arial" w:cs="Arial"/>
+          <w:sz w:val="24"/>
+          <w:szCs w:val="24"/>
+        </w:rPr>
+        <w:t>controller</w:t>
+      </w:r>
+      <w:proofErr w:type="spellEnd"/>
+      <w:r>
+        <w:rPr>
+          <w:rFonts w:ascii="Arial" w:hAnsi="Arial" w:cs="Arial"/>
+          <w:sz w:val="24"/>
+          <w:szCs w:val="24"/>
+        </w:rPr>
+        <w:t xml:space="preserve"> no desenvolvimento de APIs elas são de extrema importância, pois são com elas que temos uma base de nossa API. </w:t>
       </w:r>
     </w:p>
     <w:p>
@@ -2025,6 +2230,7 @@
         </w:rPr>
         <w:t xml:space="preserve">A nossa </w:t>
       </w:r>
+      <w:proofErr w:type="spellStart"/>
       <w:r>
         <w:rPr>
           <w:rFonts w:ascii="Arial" w:hAnsi="Arial" w:cs="Arial"/>
@@ -2036,6 +2242,7 @@
         </w:rPr>
         <w:t>controller</w:t>
       </w:r>
+      <w:proofErr w:type="spellEnd"/>
       <w:r>
         <w:rPr>
           <w:rFonts w:ascii="Arial" w:hAnsi="Arial" w:cs="Arial"/>
@@ -2044,6 +2251,7 @@
         </w:rPr>
         <w:t xml:space="preserve"> herda de </w:t>
       </w:r>
+      <w:proofErr w:type="spellStart"/>
       <w:r>
         <w:rPr>
           <w:rFonts w:ascii="Arial" w:hAnsi="Arial" w:cs="Arial"/>
@@ -2055,13 +2263,32 @@
         </w:rPr>
         <w:t>ControllerBase</w:t>
       </w:r>
-      <w:r>
-        <w:rPr>
-          <w:rFonts w:ascii="Arial" w:hAnsi="Arial" w:cs="Arial"/>
-          <w:sz w:val="24"/>
-          <w:szCs w:val="24"/>
-        </w:rPr>
-        <w:t xml:space="preserve">, parecida com uma controller padrão, porém, um pouco mais simples. Com isso, ela é complementada com a annotation </w:t>
+      <w:proofErr w:type="spellEnd"/>
+      <w:r>
+        <w:rPr>
+          <w:rFonts w:ascii="Arial" w:hAnsi="Arial" w:cs="Arial"/>
+          <w:sz w:val="24"/>
+          <w:szCs w:val="24"/>
+        </w:rPr>
+        <w:t xml:space="preserve">, parecida com uma </w:t>
+      </w:r>
+      <w:proofErr w:type="spellStart"/>
+      <w:r>
+        <w:rPr>
+          <w:rFonts w:ascii="Arial" w:hAnsi="Arial" w:cs="Arial"/>
+          <w:sz w:val="24"/>
+          <w:szCs w:val="24"/>
+        </w:rPr>
+        <w:t>controller</w:t>
+      </w:r>
+      <w:proofErr w:type="spellEnd"/>
+      <w:r>
+        <w:rPr>
+          <w:rFonts w:ascii="Arial" w:hAnsi="Arial" w:cs="Arial"/>
+          <w:sz w:val="24"/>
+          <w:szCs w:val="24"/>
+        </w:rPr>
+        <w:t xml:space="preserve"> padrão, porém, um pouco mais simples. Com isso, ela é complementada com a annotation </w:t>
       </w:r>
       <w:r>
         <w:rPr>
@@ -2180,7 +2407,43 @@
           <w:sz w:val="24"/>
           <w:szCs w:val="24"/>
         </w:rPr>
-        <w:t>. Exemplo: [HttpGet({id:int})]</w:t>
+        <w:t>. Exemplo: [</w:t>
+      </w:r>
+      <w:proofErr w:type="spellStart"/>
+      <w:r>
+        <w:rPr>
+          <w:rFonts w:ascii="Arial" w:hAnsi="Arial" w:cs="Arial"/>
+          <w:sz w:val="24"/>
+          <w:szCs w:val="24"/>
+        </w:rPr>
+        <w:t>HttpGet</w:t>
+      </w:r>
+      <w:proofErr w:type="spellEnd"/>
+      <w:r>
+        <w:rPr>
+          <w:rFonts w:ascii="Arial" w:hAnsi="Arial" w:cs="Arial"/>
+          <w:sz w:val="24"/>
+          <w:szCs w:val="24"/>
+        </w:rPr>
+        <w:t>({</w:t>
+      </w:r>
+      <w:proofErr w:type="spellStart"/>
+      <w:r>
+        <w:rPr>
+          <w:rFonts w:ascii="Arial" w:hAnsi="Arial" w:cs="Arial"/>
+          <w:sz w:val="24"/>
+          <w:szCs w:val="24"/>
+        </w:rPr>
+        <w:t>id:int</w:t>
+      </w:r>
+      <w:proofErr w:type="spellEnd"/>
+      <w:r>
+        <w:rPr>
+          <w:rFonts w:ascii="Arial" w:hAnsi="Arial" w:cs="Arial"/>
+          <w:sz w:val="24"/>
+          <w:szCs w:val="24"/>
+        </w:rPr>
+        <w:t>})]</w:t>
       </w:r>
       <w:r>
         <w:rPr>
@@ -2239,15 +2502,27 @@
           <w:szCs w:val="24"/>
         </w:rPr>
       </w:pPr>
-      <w:r>
-        <w:rPr>
-          <w:rFonts w:ascii="Arial" w:hAnsi="Arial" w:cs="Arial"/>
-          <w:b/>
-          <w:bCs/>
-          <w:sz w:val="24"/>
-          <w:szCs w:val="24"/>
-        </w:rPr>
-        <w:t xml:space="preserve">ActionsResult </w:t>
+      <w:proofErr w:type="spellStart"/>
+      <w:r>
+        <w:rPr>
+          <w:rFonts w:ascii="Arial" w:hAnsi="Arial" w:cs="Arial"/>
+          <w:b/>
+          <w:bCs/>
+          <w:sz w:val="24"/>
+          <w:szCs w:val="24"/>
+        </w:rPr>
+        <w:t>ActionsResult</w:t>
+      </w:r>
+      <w:proofErr w:type="spellEnd"/>
+      <w:r>
+        <w:rPr>
+          <w:rFonts w:ascii="Arial" w:hAnsi="Arial" w:cs="Arial"/>
+          <w:b/>
+          <w:bCs/>
+          <w:sz w:val="24"/>
+          <w:szCs w:val="24"/>
+        </w:rPr>
+        <w:t xml:space="preserve"> </w:t>
       </w:r>
     </w:p>
     <w:p>
@@ -2279,8 +2554,25 @@
           <w:sz w:val="24"/>
           <w:szCs w:val="24"/>
         </w:rPr>
-        <w:t xml:space="preserve">Quando estamos trabalhando com nossos retornos de nossas views, nos podemos utilizar o </w:t>
-      </w:r>
+        <w:t xml:space="preserve">Quando estamos trabalhando com nossos retornos de nossas views, </w:t>
+      </w:r>
+      <w:r>
+        <w:rPr>
+          <w:rFonts w:ascii="Arial" w:hAnsi="Arial" w:cs="Arial"/>
+          <w:sz w:val="24"/>
+          <w:szCs w:val="24"/>
+        </w:rPr>
+        <w:t>nós</w:t>
+      </w:r>
+      <w:r>
+        <w:rPr>
+          <w:rFonts w:ascii="Arial" w:hAnsi="Arial" w:cs="Arial"/>
+          <w:sz w:val="24"/>
+          <w:szCs w:val="24"/>
+        </w:rPr>
+        <w:t xml:space="preserve"> podemos utilizar o </w:t>
+      </w:r>
+      <w:proofErr w:type="spellStart"/>
       <w:r>
         <w:rPr>
           <w:rFonts w:ascii="Arial" w:hAnsi="Arial" w:cs="Arial"/>
@@ -2290,14 +2582,75 @@
         </w:rPr>
         <w:t>ActionResult</w:t>
       </w:r>
-      <w:r>
-        <w:rPr>
-          <w:rFonts w:ascii="Arial" w:hAnsi="Arial" w:cs="Arial"/>
-          <w:color w:val="FF0000"/>
-          <w:sz w:val="24"/>
-          <w:szCs w:val="24"/>
-        </w:rPr>
-        <w:t xml:space="preserve"> tipado (ActionResult&lt;IEnumarable&lt;&gt;)</w:t>
+      <w:proofErr w:type="spellEnd"/>
+      <w:r>
+        <w:rPr>
+          <w:rFonts w:ascii="Arial" w:hAnsi="Arial" w:cs="Arial"/>
+          <w:color w:val="FF0000"/>
+          <w:sz w:val="24"/>
+          <w:szCs w:val="24"/>
+        </w:rPr>
+        <w:t xml:space="preserve"> </w:t>
+      </w:r>
+      <w:proofErr w:type="spellStart"/>
+      <w:r>
+        <w:rPr>
+          <w:rFonts w:ascii="Arial" w:hAnsi="Arial" w:cs="Arial"/>
+          <w:color w:val="FF0000"/>
+          <w:sz w:val="24"/>
+          <w:szCs w:val="24"/>
+        </w:rPr>
+        <w:t>tipado</w:t>
+      </w:r>
+      <w:proofErr w:type="spellEnd"/>
+      <w:r>
+        <w:rPr>
+          <w:rFonts w:ascii="Arial" w:hAnsi="Arial" w:cs="Arial"/>
+          <w:color w:val="FF0000"/>
+          <w:sz w:val="24"/>
+          <w:szCs w:val="24"/>
+        </w:rPr>
+        <w:t xml:space="preserve"> (</w:t>
+      </w:r>
+      <w:proofErr w:type="spellStart"/>
+      <w:r>
+        <w:rPr>
+          <w:rFonts w:ascii="Arial" w:hAnsi="Arial" w:cs="Arial"/>
+          <w:color w:val="FF0000"/>
+          <w:sz w:val="24"/>
+          <w:szCs w:val="24"/>
+        </w:rPr>
+        <w:t>ActionResult</w:t>
+      </w:r>
+      <w:proofErr w:type="spellEnd"/>
+      <w:r>
+        <w:rPr>
+          <w:rFonts w:ascii="Arial" w:hAnsi="Arial" w:cs="Arial"/>
+          <w:color w:val="FF0000"/>
+          <w:sz w:val="24"/>
+          <w:szCs w:val="24"/>
+        </w:rPr>
+        <w:t>&lt;</w:t>
+      </w:r>
+      <w:proofErr w:type="spellStart"/>
+      <w:r>
+        <w:rPr>
+          <w:rFonts w:ascii="Arial" w:hAnsi="Arial" w:cs="Arial"/>
+          <w:color w:val="FF0000"/>
+          <w:sz w:val="24"/>
+          <w:szCs w:val="24"/>
+        </w:rPr>
+        <w:t>IEnumarable</w:t>
+      </w:r>
+      <w:proofErr w:type="spellEnd"/>
+      <w:r>
+        <w:rPr>
+          <w:rFonts w:ascii="Arial" w:hAnsi="Arial" w:cs="Arial"/>
+          <w:color w:val="FF0000"/>
+          <w:sz w:val="24"/>
+          <w:szCs w:val="24"/>
+        </w:rPr>
+        <w:t>&lt;&gt;)</w:t>
       </w:r>
       <w:r>
         <w:rPr>
@@ -2322,7 +2675,27 @@
           <w:sz w:val="24"/>
           <w:szCs w:val="24"/>
         </w:rPr>
-        <w:t>(ActionResult)</w:t>
+        <w:t>(</w:t>
+      </w:r>
+      <w:proofErr w:type="spellStart"/>
+      <w:r>
+        <w:rPr>
+          <w:rFonts w:ascii="Arial" w:hAnsi="Arial" w:cs="Arial"/>
+          <w:color w:val="FF0000"/>
+          <w:sz w:val="24"/>
+          <w:szCs w:val="24"/>
+        </w:rPr>
+        <w:t>ActionResult</w:t>
+      </w:r>
+      <w:proofErr w:type="spellEnd"/>
+      <w:r>
+        <w:rPr>
+          <w:rFonts w:ascii="Arial" w:hAnsi="Arial" w:cs="Arial"/>
+          <w:color w:val="FF0000"/>
+          <w:sz w:val="24"/>
+          <w:szCs w:val="24"/>
+        </w:rPr>
+        <w:t>)</w:t>
       </w:r>
       <w:r>
         <w:rPr>
@@ -2339,17 +2712,57 @@
           <w:sz w:val="24"/>
           <w:szCs w:val="24"/>
         </w:rPr>
-        <w:t xml:space="preserve"> Porém, há uma diferença que pode influenciar, a ActionResult permite retornar alguns resultados como </w:t>
-      </w:r>
-      <w:r>
-        <w:rPr>
-          <w:rFonts w:ascii="Arial" w:hAnsi="Arial" w:cs="Arial"/>
-          <w:b/>
-          <w:bCs/>
-          <w:sz w:val="24"/>
-          <w:szCs w:val="24"/>
-        </w:rPr>
-        <w:t>BadRequest, NotFound, Ok</w:t>
+        <w:t xml:space="preserve"> Porém, há uma diferença que pode influenciar, a </w:t>
+      </w:r>
+      <w:proofErr w:type="spellStart"/>
+      <w:r>
+        <w:rPr>
+          <w:rFonts w:ascii="Arial" w:hAnsi="Arial" w:cs="Arial"/>
+          <w:sz w:val="24"/>
+          <w:szCs w:val="24"/>
+        </w:rPr>
+        <w:t>ActionResult</w:t>
+      </w:r>
+      <w:proofErr w:type="spellEnd"/>
+      <w:r>
+        <w:rPr>
+          <w:rFonts w:ascii="Arial" w:hAnsi="Arial" w:cs="Arial"/>
+          <w:sz w:val="24"/>
+          <w:szCs w:val="24"/>
+        </w:rPr>
+        <w:t xml:space="preserve"> permite retornar alguns resultados como </w:t>
+      </w:r>
+      <w:r>
+        <w:rPr>
+          <w:rFonts w:ascii="Arial" w:hAnsi="Arial" w:cs="Arial"/>
+          <w:b/>
+          <w:bCs/>
+          <w:sz w:val="24"/>
+          <w:szCs w:val="24"/>
+        </w:rPr>
+        <w:t xml:space="preserve">BadRequest, </w:t>
+      </w:r>
+      <w:proofErr w:type="spellStart"/>
+      <w:r>
+        <w:rPr>
+          <w:rFonts w:ascii="Arial" w:hAnsi="Arial" w:cs="Arial"/>
+          <w:b/>
+          <w:bCs/>
+          <w:sz w:val="24"/>
+          <w:szCs w:val="24"/>
+        </w:rPr>
+        <w:t>NotFound</w:t>
+      </w:r>
+      <w:proofErr w:type="spellEnd"/>
+      <w:r>
+        <w:rPr>
+          <w:rFonts w:ascii="Arial" w:hAnsi="Arial" w:cs="Arial"/>
+          <w:b/>
+          <w:bCs/>
+          <w:sz w:val="24"/>
+          <w:szCs w:val="24"/>
+        </w:rPr>
+        <w:t>, Ok</w:t>
       </w:r>
       <w:r>
         <w:rPr>
@@ -2407,6 +2820,7 @@
         </w:rPr>
         <w:t xml:space="preserve">Outro motivo é que quando fazemos uma </w:t>
       </w:r>
+      <w:proofErr w:type="spellStart"/>
       <w:r>
         <w:rPr>
           <w:rFonts w:ascii="Arial" w:hAnsi="Arial" w:cs="Arial"/>
@@ -2417,6 +2831,7 @@
         </w:rPr>
         <w:t>ActionResult</w:t>
       </w:r>
+      <w:proofErr w:type="spellEnd"/>
       <w:r>
         <w:rPr>
           <w:rFonts w:ascii="Arial" w:hAnsi="Arial" w:cs="Arial"/>
@@ -2636,7 +3051,25 @@
           <w:sz w:val="24"/>
           <w:szCs w:val="24"/>
         </w:rPr>
-        <w:t xml:space="preserve"> nos diz que o que estamos recebendo está vindo no corpo do nosso request.</w:t>
+        <w:t xml:space="preserve"> nos diz que o que estamos recebendo está vindo no corpo do nosso </w:t>
+      </w:r>
+      <w:proofErr w:type="spellStart"/>
+      <w:r>
+        <w:rPr>
+          <w:rFonts w:ascii="Arial" w:hAnsi="Arial" w:cs="Arial"/>
+          <w:sz w:val="24"/>
+          <w:szCs w:val="24"/>
+        </w:rPr>
+        <w:t>request</w:t>
+      </w:r>
+      <w:proofErr w:type="spellEnd"/>
+      <w:r>
+        <w:rPr>
+          <w:rFonts w:ascii="Arial" w:hAnsi="Arial" w:cs="Arial"/>
+          <w:sz w:val="24"/>
+          <w:szCs w:val="24"/>
+        </w:rPr>
+        <w:t>.</w:t>
       </w:r>
     </w:p>
     <w:p>
@@ -2670,7 +3103,29 @@
           <w:sz w:val="24"/>
           <w:szCs w:val="24"/>
         </w:rPr>
-        <w:t>[FromRoute]</w:t>
+        <w:t>[</w:t>
+      </w:r>
+      <w:proofErr w:type="spellStart"/>
+      <w:r>
+        <w:rPr>
+          <w:rFonts w:ascii="Arial" w:hAnsi="Arial" w:cs="Arial"/>
+          <w:b/>
+          <w:bCs/>
+          <w:sz w:val="24"/>
+          <w:szCs w:val="24"/>
+        </w:rPr>
+        <w:t>FromRoute</w:t>
+      </w:r>
+      <w:proofErr w:type="spellEnd"/>
+      <w:r>
+        <w:rPr>
+          <w:rFonts w:ascii="Arial" w:hAnsi="Arial" w:cs="Arial"/>
+          <w:b/>
+          <w:bCs/>
+          <w:sz w:val="24"/>
+          <w:szCs w:val="24"/>
+        </w:rPr>
+        <w:t>]</w:t>
       </w:r>
       <w:r>
         <w:rPr>
@@ -2720,7 +3175,29 @@
           <w:sz w:val="24"/>
           <w:szCs w:val="24"/>
         </w:rPr>
-        <w:t>[FromForm]</w:t>
+        <w:t>[</w:t>
+      </w:r>
+      <w:proofErr w:type="spellStart"/>
+      <w:r>
+        <w:rPr>
+          <w:rFonts w:ascii="Arial" w:hAnsi="Arial" w:cs="Arial"/>
+          <w:b/>
+          <w:bCs/>
+          <w:sz w:val="24"/>
+          <w:szCs w:val="24"/>
+        </w:rPr>
+        <w:t>FromForm</w:t>
+      </w:r>
+      <w:proofErr w:type="spellEnd"/>
+      <w:r>
+        <w:rPr>
+          <w:rFonts w:ascii="Arial" w:hAnsi="Arial" w:cs="Arial"/>
+          <w:b/>
+          <w:bCs/>
+          <w:sz w:val="24"/>
+          <w:szCs w:val="24"/>
+        </w:rPr>
+        <w:t>]</w:t>
       </w:r>
       <w:r>
         <w:rPr>
@@ -2770,8 +3247,31 @@
           <w:sz w:val="24"/>
           <w:szCs w:val="24"/>
         </w:rPr>
-        <w:t>[ProducesResponseType(typeof(</w:t>
-      </w:r>
+        <w:t>[</w:t>
+      </w:r>
+      <w:proofErr w:type="spellStart"/>
+      <w:r>
+        <w:rPr>
+          <w:rFonts w:ascii="Arial" w:hAnsi="Arial" w:cs="Arial"/>
+          <w:b/>
+          <w:bCs/>
+          <w:sz w:val="24"/>
+          <w:szCs w:val="24"/>
+        </w:rPr>
+        <w:t>ProducesResponseType</w:t>
+      </w:r>
+      <w:proofErr w:type="spellEnd"/>
+      <w:r>
+        <w:rPr>
+          <w:rFonts w:ascii="Arial" w:hAnsi="Arial" w:cs="Arial"/>
+          <w:b/>
+          <w:bCs/>
+          <w:sz w:val="24"/>
+          <w:szCs w:val="24"/>
+        </w:rPr>
+        <w:t>(typeof(</w:t>
+      </w:r>
+      <w:proofErr w:type="spellStart"/>
       <w:r>
         <w:rPr>
           <w:rFonts w:ascii="Arial" w:hAnsi="Arial" w:cs="Arial"/>
@@ -2783,6 +3283,7 @@
         </w:rPr>
         <w:t>nomeDaEntidade</w:t>
       </w:r>
+      <w:proofErr w:type="spellEnd"/>
       <w:r>
         <w:rPr>
           <w:rFonts w:ascii="Arial" w:hAnsi="Arial" w:cs="Arial"/>
@@ -2799,7 +3300,39 @@
           <w:sz w:val="24"/>
           <w:szCs w:val="24"/>
         </w:rPr>
-        <w:t>. A diferença para 201 para o 200, é que o 201 ele retorna um Ok que foi criado, já o 200 apenas uma confirmação pra qualquercoisa.</w:t>
+        <w:t xml:space="preserve">. A diferença para 201 para o 200, é que o 201 ele retorna um Ok que foi criado, já o 200 apenas uma confirmação </w:t>
+      </w:r>
+      <w:r>
+        <w:rPr>
+          <w:rFonts w:ascii="Arial" w:hAnsi="Arial" w:cs="Arial"/>
+          <w:sz w:val="24"/>
+          <w:szCs w:val="24"/>
+        </w:rPr>
+        <w:t>para</w:t>
+      </w:r>
+      <w:r>
+        <w:rPr>
+          <w:rFonts w:ascii="Arial" w:hAnsi="Arial" w:cs="Arial"/>
+          <w:sz w:val="24"/>
+          <w:szCs w:val="24"/>
+        </w:rPr>
+        <w:t xml:space="preserve"> qualquer</w:t>
+      </w:r>
+      <w:r>
+        <w:rPr>
+          <w:rFonts w:ascii="Arial" w:hAnsi="Arial" w:cs="Arial"/>
+          <w:sz w:val="24"/>
+          <w:szCs w:val="24"/>
+        </w:rPr>
+        <w:t xml:space="preserve"> </w:t>
+      </w:r>
+      <w:r>
+        <w:rPr>
+          <w:rFonts w:ascii="Arial" w:hAnsi="Arial" w:cs="Arial"/>
+          <w:sz w:val="24"/>
+          <w:szCs w:val="24"/>
+        </w:rPr>
+        <w:t>coisa.</w:t>
       </w:r>
     </w:p>
     <w:p>
@@ -2930,7 +3463,25 @@
           <w:sz w:val="24"/>
           <w:szCs w:val="24"/>
         </w:rPr>
-        <w:t xml:space="preserve">Podemos criar uma classe “mãe” que herda de nossa ControllerBase, </w:t>
+        <w:t xml:space="preserve">Podemos criar uma classe “mãe” que herda de nossa </w:t>
+      </w:r>
+      <w:proofErr w:type="spellStart"/>
+      <w:r>
+        <w:rPr>
+          <w:rFonts w:ascii="Arial" w:hAnsi="Arial" w:cs="Arial"/>
+          <w:sz w:val="24"/>
+          <w:szCs w:val="24"/>
+        </w:rPr>
+        <w:t>ControllerBase</w:t>
+      </w:r>
+      <w:proofErr w:type="spellEnd"/>
+      <w:r>
+        <w:rPr>
+          <w:rFonts w:ascii="Arial" w:hAnsi="Arial" w:cs="Arial"/>
+          <w:sz w:val="24"/>
+          <w:szCs w:val="24"/>
+        </w:rPr>
+        <w:t xml:space="preserve">, </w:t>
       </w:r>
       <w:r>
         <w:rPr>
@@ -2972,8 +3523,45 @@
           <w:szCs w:val="24"/>
           <w:lang w:val="en-US"/>
         </w:rPr>
-        <w:t>Public abstract class MainController : ControllerBase</w:t>
-      </w:r>
+        <w:t xml:space="preserve">Public abstract class </w:t>
+      </w:r>
+      <w:proofErr w:type="spellStart"/>
+      <w:r>
+        <w:rPr>
+          <w:rFonts w:ascii="Arial" w:hAnsi="Arial" w:cs="Arial"/>
+          <w:b/>
+          <w:bCs/>
+          <w:sz w:val="24"/>
+          <w:szCs w:val="24"/>
+          <w:lang w:val="en-US"/>
+        </w:rPr>
+        <w:t>MainController</w:t>
+      </w:r>
+      <w:proofErr w:type="spellEnd"/>
+      <w:r>
+        <w:rPr>
+          <w:rFonts w:ascii="Arial" w:hAnsi="Arial" w:cs="Arial"/>
+          <w:b/>
+          <w:bCs/>
+          <w:sz w:val="24"/>
+          <w:szCs w:val="24"/>
+          <w:lang w:val="en-US"/>
+        </w:rPr>
+        <w:t xml:space="preserve"> : </w:t>
+      </w:r>
+      <w:proofErr w:type="spellStart"/>
+      <w:r>
+        <w:rPr>
+          <w:rFonts w:ascii="Arial" w:hAnsi="Arial" w:cs="Arial"/>
+          <w:b/>
+          <w:bCs/>
+          <w:sz w:val="24"/>
+          <w:szCs w:val="24"/>
+          <w:lang w:val="en-US"/>
+        </w:rPr>
+        <w:t>ControllerBase</w:t>
+      </w:r>
+      <w:proofErr w:type="spellEnd"/>
     </w:p>
     <w:p>
       <w:pPr>
@@ -3021,8 +3609,45 @@
           <w:lang w:val="en-US"/>
         </w:rPr>
         <w:tab/>
-        <w:t>Protected ActionResul CustomResponse</w:t>
-      </w:r>
+        <w:t xml:space="preserve">Protected </w:t>
+      </w:r>
+      <w:proofErr w:type="spellStart"/>
+      <w:r>
+        <w:rPr>
+          <w:rFonts w:ascii="Arial" w:hAnsi="Arial" w:cs="Arial"/>
+          <w:b/>
+          <w:bCs/>
+          <w:sz w:val="24"/>
+          <w:szCs w:val="24"/>
+          <w:lang w:val="en-US"/>
+        </w:rPr>
+        <w:t>ActionResul</w:t>
+      </w:r>
+      <w:proofErr w:type="spellEnd"/>
+      <w:r>
+        <w:rPr>
+          <w:rFonts w:ascii="Arial" w:hAnsi="Arial" w:cs="Arial"/>
+          <w:b/>
+          <w:bCs/>
+          <w:sz w:val="24"/>
+          <w:szCs w:val="24"/>
+          <w:lang w:val="en-US"/>
+        </w:rPr>
+        <w:t xml:space="preserve"> </w:t>
+      </w:r>
+      <w:proofErr w:type="spellStart"/>
+      <w:r>
+        <w:rPr>
+          <w:rFonts w:ascii="Arial" w:hAnsi="Arial" w:cs="Arial"/>
+          <w:b/>
+          <w:bCs/>
+          <w:sz w:val="24"/>
+          <w:szCs w:val="24"/>
+          <w:lang w:val="en-US"/>
+        </w:rPr>
+        <w:t>CustomResponse</w:t>
+      </w:r>
+      <w:proofErr w:type="spellEnd"/>
     </w:p>
     <w:p>
       <w:pPr>
@@ -3078,15 +3703,33 @@
           <w:sz w:val="24"/>
           <w:szCs w:val="24"/>
         </w:rPr>
-        <w:t>Assim, podemos criar nossa Actio</w:t>
-      </w:r>
-      <w:r>
-        <w:rPr>
-          <w:rFonts w:ascii="Arial" w:hAnsi="Arial" w:cs="Arial"/>
-          <w:sz w:val="24"/>
-          <w:szCs w:val="24"/>
-        </w:rPr>
-        <w:t>nResult personalizada.</w:t>
+        <w:t xml:space="preserve">Assim, podemos criar nossa </w:t>
+      </w:r>
+      <w:proofErr w:type="spellStart"/>
+      <w:r>
+        <w:rPr>
+          <w:rFonts w:ascii="Arial" w:hAnsi="Arial" w:cs="Arial"/>
+          <w:sz w:val="24"/>
+          <w:szCs w:val="24"/>
+        </w:rPr>
+        <w:t>Actio</w:t>
+      </w:r>
+      <w:r>
+        <w:rPr>
+          <w:rFonts w:ascii="Arial" w:hAnsi="Arial" w:cs="Arial"/>
+          <w:sz w:val="24"/>
+          <w:szCs w:val="24"/>
+        </w:rPr>
+        <w:t>nResult</w:t>
+      </w:r>
+      <w:proofErr w:type="spellEnd"/>
+      <w:r>
+        <w:rPr>
+          <w:rFonts w:ascii="Arial" w:hAnsi="Arial" w:cs="Arial"/>
+          <w:sz w:val="24"/>
+          <w:szCs w:val="24"/>
+        </w:rPr>
+        <w:t xml:space="preserve"> personalizada.</w:t>
       </w:r>
     </w:p>
     <w:p>
@@ -3109,6 +3752,423 @@
           <w:szCs w:val="24"/>
         </w:rPr>
         <w:t>[CONFERIR VIDEO FORMATADOR DE RESPONSE PERSONALIZADO PARA ENTENDER MAIS A FUNDO]</w:t>
+      </w:r>
+    </w:p>
+    <w:p>
+      <w:pPr>
+        <w:jc w:val="center"/>
+        <w:rPr>
+          <w:rFonts w:ascii="Arial" w:hAnsi="Arial" w:cs="Arial"/>
+          <w:b/>
+          <w:bCs/>
+          <w:sz w:val="24"/>
+          <w:szCs w:val="24"/>
+        </w:rPr>
+      </w:pPr>
+    </w:p>
+    <w:p>
+      <w:pPr>
+        <w:jc w:val="center"/>
+        <w:rPr>
+          <w:rFonts w:ascii="Arial" w:hAnsi="Arial" w:cs="Arial"/>
+          <w:b/>
+          <w:bCs/>
+          <w:sz w:val="24"/>
+          <w:szCs w:val="24"/>
+        </w:rPr>
+      </w:pPr>
+    </w:p>
+    <w:p>
+      <w:pPr>
+        <w:jc w:val="center"/>
+        <w:rPr>
+          <w:rFonts w:ascii="Arial" w:hAnsi="Arial" w:cs="Arial"/>
+          <w:b/>
+          <w:bCs/>
+          <w:sz w:val="24"/>
+          <w:szCs w:val="24"/>
+        </w:rPr>
+      </w:pPr>
+    </w:p>
+    <w:p>
+      <w:pPr>
+        <w:jc w:val="center"/>
+        <w:rPr>
+          <w:rFonts w:ascii="Arial" w:hAnsi="Arial" w:cs="Arial"/>
+          <w:b/>
+          <w:bCs/>
+          <w:sz w:val="24"/>
+          <w:szCs w:val="24"/>
+        </w:rPr>
+      </w:pPr>
+      <w:r>
+        <w:rPr>
+          <w:rFonts w:ascii="Arial" w:hAnsi="Arial" w:cs="Arial"/>
+          <w:b/>
+          <w:bCs/>
+          <w:sz w:val="24"/>
+          <w:szCs w:val="24"/>
+        </w:rPr>
+        <w:lastRenderedPageBreak/>
+        <w:t>Analisadores e Convenções</w:t>
+      </w:r>
+    </w:p>
+    <w:p>
+      <w:pPr>
+        <w:jc w:val="center"/>
+        <w:rPr>
+          <w:rFonts w:ascii="Arial" w:hAnsi="Arial" w:cs="Arial"/>
+          <w:sz w:val="24"/>
+          <w:szCs w:val="24"/>
+        </w:rPr>
+      </w:pPr>
+    </w:p>
+    <w:p>
+      <w:pPr>
+        <w:rPr>
+          <w:rFonts w:ascii="Arial" w:hAnsi="Arial" w:cs="Arial"/>
+          <w:sz w:val="24"/>
+          <w:szCs w:val="24"/>
+        </w:rPr>
+      </w:pPr>
+      <w:r>
+        <w:rPr>
+          <w:rFonts w:ascii="Arial" w:hAnsi="Arial" w:cs="Arial"/>
+          <w:sz w:val="24"/>
+          <w:szCs w:val="24"/>
+        </w:rPr>
+        <w:t xml:space="preserve">Primeiro passo, é instalar os pacotes </w:t>
+      </w:r>
+      <w:r>
+        <w:rPr>
+          <w:rFonts w:ascii="Arial" w:hAnsi="Arial" w:cs="Arial"/>
+          <w:b/>
+          <w:bCs/>
+          <w:sz w:val="24"/>
+          <w:szCs w:val="24"/>
+        </w:rPr>
+        <w:t>Analyzers</w:t>
+      </w:r>
+      <w:r>
+        <w:rPr>
+          <w:rFonts w:ascii="Arial" w:hAnsi="Arial" w:cs="Arial"/>
+          <w:sz w:val="24"/>
+          <w:szCs w:val="24"/>
+        </w:rPr>
+        <w:t xml:space="preserve">. Como é um pacote a parte, temos que adicioná-lo pela </w:t>
+      </w:r>
+      <w:r>
+        <w:rPr>
+          <w:rFonts w:ascii="Arial" w:hAnsi="Arial" w:cs="Arial"/>
+          <w:b/>
+          <w:bCs/>
+          <w:sz w:val="24"/>
+          <w:szCs w:val="24"/>
+        </w:rPr>
+        <w:t>Nugget Package manager</w:t>
+      </w:r>
+      <w:r>
+        <w:rPr>
+          <w:rFonts w:ascii="Arial" w:hAnsi="Arial" w:cs="Arial"/>
+          <w:sz w:val="24"/>
+          <w:szCs w:val="24"/>
+        </w:rPr>
+        <w:t>.</w:t>
+      </w:r>
+    </w:p>
+    <w:p>
+      <w:pPr>
+        <w:rPr>
+          <w:rFonts w:ascii="Arial" w:hAnsi="Arial" w:cs="Arial"/>
+          <w:sz w:val="24"/>
+          <w:szCs w:val="24"/>
+        </w:rPr>
+      </w:pPr>
+      <w:r>
+        <w:rPr>
+          <w:rFonts w:ascii="Arial" w:hAnsi="Arial" w:cs="Arial"/>
+          <w:sz w:val="24"/>
+          <w:szCs w:val="24"/>
+        </w:rPr>
+        <w:t>Eles servem para te lembrar das coisas que você implementou e esqueceu de anotar no método. Elas serviram mais para frente na implementação da documentação.</w:t>
+      </w:r>
+    </w:p>
+    <w:p>
+      <w:pPr>
+        <w:pStyle w:val="PargrafodaLista"/>
+        <w:numPr>
+          <w:ilvl w:val="0"/>
+          <w:numId w:val="4"/>
+        </w:numPr>
+        <w:rPr>
+          <w:rFonts w:ascii="Arial" w:hAnsi="Arial" w:cs="Arial"/>
+          <w:sz w:val="24"/>
+          <w:szCs w:val="24"/>
+          <w:lang w:val="en-US"/>
+        </w:rPr>
+      </w:pPr>
+      <w:r>
+        <w:rPr>
+          <w:rFonts w:ascii="Arial" w:hAnsi="Arial" w:cs="Arial"/>
+          <w:color w:val="000000"/>
+          <w:sz w:val="24"/>
+          <w:szCs w:val="24"/>
+          <w:lang w:val="en-US"/>
+        </w:rPr>
+        <w:t>Install-Package Microsoft.AspNetCore.Mvc.Api.Analyzers</w:t>
+      </w:r>
+    </w:p>
+    <w:p>
+      <w:pPr>
+        <w:rPr>
+          <w:rFonts w:ascii="Arial" w:hAnsi="Arial" w:cs="Arial"/>
+          <w:sz w:val="24"/>
+          <w:szCs w:val="24"/>
+          <w:lang w:val="en-US"/>
+        </w:rPr>
+      </w:pPr>
+    </w:p>
+    <w:p>
+      <w:pPr>
+        <w:rPr>
+          <w:rFonts w:ascii="Arial" w:hAnsi="Arial" w:cs="Arial"/>
+          <w:sz w:val="24"/>
+          <w:szCs w:val="24"/>
+        </w:rPr>
+      </w:pPr>
+      <w:r>
+        <w:rPr>
+          <w:rFonts w:ascii="Arial" w:hAnsi="Arial" w:cs="Arial"/>
+          <w:sz w:val="24"/>
+          <w:szCs w:val="24"/>
+        </w:rPr>
+        <w:t xml:space="preserve">Já as convenções, elas servem </w:t>
+      </w:r>
+      <w:r>
+        <w:rPr>
+          <w:rFonts w:ascii="Arial" w:hAnsi="Arial" w:cs="Arial"/>
+          <w:b/>
+          <w:bCs/>
+          <w:sz w:val="24"/>
+          <w:szCs w:val="24"/>
+        </w:rPr>
+        <w:t>para nos mostrar os retornos comuns</w:t>
+      </w:r>
+      <w:r>
+        <w:rPr>
+          <w:rFonts w:ascii="Arial" w:hAnsi="Arial" w:cs="Arial"/>
+          <w:sz w:val="24"/>
+          <w:szCs w:val="24"/>
+        </w:rPr>
+        <w:t xml:space="preserve"> que aquela </w:t>
+      </w:r>
+      <w:r>
+        <w:rPr>
+          <w:rFonts w:ascii="Arial" w:hAnsi="Arial" w:cs="Arial"/>
+          <w:b/>
+          <w:bCs/>
+          <w:sz w:val="24"/>
+          <w:szCs w:val="24"/>
+        </w:rPr>
+        <w:t>Action</w:t>
+      </w:r>
+      <w:r>
+        <w:rPr>
+          <w:rFonts w:ascii="Arial" w:hAnsi="Arial" w:cs="Arial"/>
+          <w:sz w:val="24"/>
+          <w:szCs w:val="24"/>
+        </w:rPr>
+        <w:t xml:space="preserve"> pode ter.</w:t>
+      </w:r>
+    </w:p>
+    <w:p>
+      <w:pPr>
+        <w:rPr>
+          <w:rFonts w:ascii="Arial" w:hAnsi="Arial" w:cs="Arial"/>
+          <w:sz w:val="24"/>
+          <w:szCs w:val="24"/>
+        </w:rPr>
+      </w:pPr>
+      <w:r>
+        <w:rPr>
+          <w:rFonts w:ascii="Arial" w:hAnsi="Arial" w:cs="Arial"/>
+          <w:sz w:val="24"/>
+          <w:szCs w:val="24"/>
+        </w:rPr>
+        <w:t xml:space="preserve">Por exemplo, em nosso Post, nos sabemos que ele pode retornar 2 tipos de resultados, tanto um </w:t>
+      </w:r>
+      <w:r>
+        <w:rPr>
+          <w:rFonts w:ascii="Arial" w:hAnsi="Arial" w:cs="Arial"/>
+          <w:b/>
+          <w:bCs/>
+          <w:sz w:val="24"/>
+          <w:szCs w:val="24"/>
+        </w:rPr>
+        <w:t>201 (OK)</w:t>
+      </w:r>
+      <w:r>
+        <w:rPr>
+          <w:rFonts w:ascii="Arial" w:hAnsi="Arial" w:cs="Arial"/>
+          <w:sz w:val="24"/>
+          <w:szCs w:val="24"/>
+        </w:rPr>
+        <w:t xml:space="preserve"> quanto um </w:t>
+      </w:r>
+      <w:r>
+        <w:rPr>
+          <w:rFonts w:ascii="Arial" w:hAnsi="Arial" w:cs="Arial"/>
+          <w:b/>
+          <w:bCs/>
+          <w:sz w:val="24"/>
+          <w:szCs w:val="24"/>
+        </w:rPr>
+        <w:t>400(Bad Request).</w:t>
+      </w:r>
+      <w:r>
+        <w:rPr>
+          <w:rFonts w:ascii="Arial" w:hAnsi="Arial" w:cs="Arial"/>
+          <w:b/>
+          <w:bCs/>
+          <w:sz w:val="24"/>
+          <w:szCs w:val="24"/>
+        </w:rPr>
+        <w:t xml:space="preserve"> </w:t>
+      </w:r>
+    </w:p>
+    <w:p>
+      <w:pPr>
+        <w:rPr>
+          <w:rFonts w:ascii="Arial" w:hAnsi="Arial" w:cs="Arial"/>
+          <w:sz w:val="24"/>
+          <w:szCs w:val="24"/>
+        </w:rPr>
+      </w:pPr>
+      <w:r>
+        <w:rPr>
+          <w:rFonts w:ascii="Arial" w:hAnsi="Arial" w:cs="Arial"/>
+          <w:sz w:val="24"/>
+          <w:szCs w:val="24"/>
+        </w:rPr>
+        <w:t>Então</w:t>
+      </w:r>
+      <w:r>
+        <w:rPr>
+          <w:rFonts w:ascii="Arial" w:hAnsi="Arial" w:cs="Arial"/>
+          <w:sz w:val="24"/>
+          <w:szCs w:val="24"/>
+        </w:rPr>
+        <w:t>, utilizando as convenções ficariam assim:</w:t>
+      </w:r>
+    </w:p>
+    <w:p>
+      <w:pPr>
+        <w:rPr>
+          <w:rFonts w:ascii="Arial" w:hAnsi="Arial" w:cs="Arial"/>
+          <w:b/>
+          <w:bCs/>
+          <w:sz w:val="24"/>
+          <w:szCs w:val="24"/>
+          <w:lang w:val="en-US"/>
+        </w:rPr>
+      </w:pPr>
+      <w:r>
+        <w:rPr>
+          <w:rFonts w:ascii="Arial" w:hAnsi="Arial" w:cs="Arial"/>
+          <w:b/>
+          <w:bCs/>
+          <w:sz w:val="24"/>
+          <w:szCs w:val="24"/>
+          <w:lang w:val="en-US"/>
+        </w:rPr>
+        <w:t>[ApiConventionMethod(typeof(DefaultApiConventions), nameof(DefaultApiConventions.(TIPO DE REQUEST(VERB)]</w:t>
+      </w:r>
+      <w:r>
+        <w:rPr>
+          <w:rFonts w:ascii="Arial" w:hAnsi="Arial" w:cs="Arial"/>
+          <w:b/>
+          <w:bCs/>
+          <w:sz w:val="24"/>
+          <w:szCs w:val="24"/>
+          <w:lang w:val="en-US"/>
+        </w:rPr>
+        <w:t>.</w:t>
+      </w:r>
+    </w:p>
+    <w:p>
+      <w:pPr>
+        <w:rPr>
+          <w:rFonts w:ascii="Arial" w:hAnsi="Arial" w:cs="Arial"/>
+          <w:b/>
+          <w:bCs/>
+          <w:sz w:val="24"/>
+          <w:szCs w:val="24"/>
+          <w:lang w:val="en-US"/>
+        </w:rPr>
+      </w:pPr>
+    </w:p>
+    <w:p>
+      <w:pPr>
+        <w:rPr>
+          <w:rFonts w:ascii="Arial" w:hAnsi="Arial" w:cs="Arial"/>
+          <w:sz w:val="24"/>
+          <w:szCs w:val="24"/>
+        </w:rPr>
+      </w:pPr>
+      <w:r>
+        <w:rPr>
+          <w:rFonts w:ascii="Arial" w:hAnsi="Arial" w:cs="Arial"/>
+          <w:sz w:val="24"/>
+          <w:szCs w:val="24"/>
+        </w:rPr>
+        <w:t>Para que eu não precise c</w:t>
+      </w:r>
+      <w:r>
+        <w:rPr>
+          <w:rFonts w:ascii="Arial" w:hAnsi="Arial" w:cs="Arial"/>
+          <w:sz w:val="24"/>
+          <w:szCs w:val="24"/>
+        </w:rPr>
+        <w:t>olocar a todo momento essa minha convenção. Acima de minha classe, do Controller, coloco minha Convention.</w:t>
+      </w:r>
+    </w:p>
+    <w:p>
+      <w:pPr>
+        <w:rPr>
+          <w:rFonts w:ascii="Arial" w:hAnsi="Arial" w:cs="Arial"/>
+          <w:sz w:val="24"/>
+          <w:szCs w:val="24"/>
+        </w:rPr>
+      </w:pPr>
+      <w:r>
+        <w:rPr>
+          <w:rFonts w:ascii="Arial" w:hAnsi="Arial" w:cs="Arial"/>
+          <w:sz w:val="24"/>
+          <w:szCs w:val="24"/>
+        </w:rPr>
+        <w:t>[</w:t>
+      </w:r>
+      <w:proofErr w:type="spellStart"/>
+      <w:r>
+        <w:rPr>
+          <w:rFonts w:ascii="Arial" w:hAnsi="Arial" w:cs="Arial"/>
+          <w:b/>
+          <w:bCs/>
+          <w:sz w:val="24"/>
+          <w:szCs w:val="24"/>
+        </w:rPr>
+        <w:t>ApiConventionType</w:t>
+      </w:r>
+      <w:proofErr w:type="spellEnd"/>
+      <w:r>
+        <w:rPr>
+          <w:rFonts w:ascii="Arial" w:hAnsi="Arial" w:cs="Arial"/>
+          <w:b/>
+          <w:bCs/>
+          <w:sz w:val="24"/>
+          <w:szCs w:val="24"/>
+        </w:rPr>
+        <w:t>(typeof(DefaultApiConventions)]</w:t>
       </w:r>
     </w:p>
     <w:sectPr>

</xml_diff>

<commit_message>
Reviewing modeling one controller of provider
</commit_message>
<xml_diff>
--- a/03 - REST com ASP.NET Core WebAPI/Anotações API Rest.docx
+++ b/03 - REST com ASP.NET Core WebAPI/Anotações API Rest.docx
@@ -4375,7 +4375,25 @@
           <w:sz w:val="24"/>
           <w:szCs w:val="24"/>
         </w:rPr>
-        <w:t xml:space="preserve">(options =&gt; </w:t>
+        <w:t>(</w:t>
+      </w:r>
+      <w:proofErr w:type="spellStart"/>
+      <w:r>
+        <w:rPr>
+          <w:rFonts w:ascii="Arial" w:hAnsi="Arial" w:cs="Arial"/>
+          <w:sz w:val="24"/>
+          <w:szCs w:val="24"/>
+        </w:rPr>
+        <w:t>options</w:t>
+      </w:r>
+      <w:proofErr w:type="spellEnd"/>
+      <w:r>
+        <w:rPr>
+          <w:rFonts w:ascii="Arial" w:hAnsi="Arial" w:cs="Arial"/>
+          <w:sz w:val="24"/>
+          <w:szCs w:val="24"/>
+        </w:rPr>
+        <w:t xml:space="preserve"> =&gt; </w:t>
       </w:r>
       <w:proofErr w:type="spellStart"/>
       <w:r>
@@ -7667,11 +7685,65 @@
     </w:p>
     <w:p>
       <w:pPr>
+        <w:rPr>
+          <w:rFonts w:ascii="Arial" w:hAnsi="Arial" w:cs="Arial"/>
+          <w:sz w:val="24"/>
+          <w:szCs w:val="24"/>
+        </w:rPr>
+      </w:pPr>
+    </w:p>
+    <w:p>
+      <w:pPr>
+        <w:rPr>
+          <w:rFonts w:ascii="Arial" w:hAnsi="Arial" w:cs="Arial"/>
+          <w:sz w:val="24"/>
+          <w:szCs w:val="24"/>
+        </w:rPr>
+      </w:pPr>
+    </w:p>
+    <w:p>
+      <w:pPr>
         <w:pStyle w:val="PargrafodaLista"/>
         <w:numPr>
           <w:ilvl w:val="0"/>
           <w:numId w:val="4"/>
         </w:numPr>
+        <w:rPr>
+          <w:rFonts w:ascii="Arial" w:hAnsi="Arial" w:cs="Arial"/>
+          <w:sz w:val="24"/>
+          <w:szCs w:val="24"/>
+        </w:rPr>
+      </w:pPr>
+      <w:r>
+        <w:rPr>
+          <w:rFonts w:ascii="Arial" w:hAnsi="Arial" w:cs="Arial"/>
+          <w:sz w:val="24"/>
+          <w:szCs w:val="24"/>
+        </w:rPr>
+        <w:t>MINHA REPOSITORY TEM OS METODOS GENERICOS. MEU SERVICE TEM AS AÇÕES QUE MEU “</w:t>
+      </w:r>
+      <w:proofErr w:type="gramStart"/>
+      <w:r>
+        <w:rPr>
+          <w:rFonts w:ascii="Arial" w:hAnsi="Arial" w:cs="Arial"/>
+          <w:sz w:val="24"/>
+          <w:szCs w:val="24"/>
+        </w:rPr>
+        <w:t>NEGOCIO</w:t>
+      </w:r>
+      <w:proofErr w:type="gramEnd"/>
+      <w:r>
+        <w:rPr>
+          <w:rFonts w:ascii="Arial" w:hAnsi="Arial" w:cs="Arial"/>
+          <w:sz w:val="24"/>
+          <w:szCs w:val="24"/>
+        </w:rPr>
+        <w:t>” FARA.</w:t>
+      </w:r>
+    </w:p>
+    <w:p>
+      <w:pPr>
+        <w:pStyle w:val="PargrafodaLista"/>
         <w:rPr>
           <w:rFonts w:ascii="Arial" w:hAnsi="Arial" w:cs="Arial"/>
           <w:sz w:val="24"/>

</xml_diff>